<commit_message>
Añadidos diagramas (aun no estan en el doc)
</commit_message>
<xml_diff>
--- a/doc/Memoria.docx
+++ b/doc/Memoria.docx
@@ -73,7 +73,6 @@
                         <w:caps/>
                       </w:rPr>
                     </w:pPr>
-                    <w:proofErr w:type="spellStart"/>
                     <w:r>
                       <w:rPr>
                         <w:rFonts w:ascii="Arial" w:eastAsia="Times New Roman" w:hAnsi="Arial" w:cs="Arial"/>
@@ -82,18 +81,7 @@
                         <w:szCs w:val="27"/>
                         <w:lang w:eastAsia="es-ES"/>
                       </w:rPr>
-                      <w:t>Facultade</w:t>
-                    </w:r>
-                    <w:proofErr w:type="spellEnd"/>
-                    <w:r>
-                      <w:rPr>
-                        <w:rFonts w:ascii="Arial" w:eastAsia="Times New Roman" w:hAnsi="Arial" w:cs="Arial"/>
-                        <w:color w:val="222222"/>
-                        <w:sz w:val="27"/>
-                        <w:szCs w:val="27"/>
-                        <w:lang w:eastAsia="es-ES"/>
-                      </w:rPr>
-                      <w:t xml:space="preserve"> de Informática de A Coruña</w:t>
+                      <w:t>Facultade de Informática de A Coruña</w:t>
                     </w:r>
                   </w:p>
                 </w:tc>
@@ -191,7 +179,6 @@
                         <w:szCs w:val="44"/>
                       </w:rPr>
                     </w:pPr>
-                    <w:proofErr w:type="spellStart"/>
                     <w:r>
                       <w:rPr>
                         <w:rFonts w:asciiTheme="majorHAnsi" w:eastAsiaTheme="majorEastAsia" w:hAnsiTheme="majorHAnsi" w:cstheme="majorBidi"/>
@@ -200,7 +187,6 @@
                       </w:rPr>
                       <w:t>Mashup</w:t>
                     </w:r>
-                    <w:proofErr w:type="spellEnd"/>
                   </w:p>
                 </w:tc>
               </w:sdtContent>
@@ -263,17 +249,8 @@
                         <w:b/>
                         <w:bCs/>
                       </w:rPr>
-                      <w:t xml:space="preserve">Miguel Ángel Castillo </w:t>
+                      <w:t>Miguel Ángel Castillo Bellagona</w:t>
                     </w:r>
-                    <w:proofErr w:type="spellStart"/>
-                    <w:r>
-                      <w:rPr>
-                        <w:b/>
-                        <w:bCs/>
-                      </w:rPr>
-                      <w:t>Bellagona</w:t>
-                    </w:r>
-                    <w:proofErr w:type="spellEnd"/>
                   </w:p>
                 </w:tc>
               </w:sdtContent>
@@ -303,17 +280,8 @@
                     <w:b/>
                     <w:bCs/>
                   </w:rPr>
-                  <w:t xml:space="preserve">Miguel Ángel López </w:t>
+                  <w:t>Miguel Ángel López Cabana</w:t>
                 </w:r>
-                <w:proofErr w:type="spellStart"/>
-                <w:r>
-                  <w:rPr>
-                    <w:b/>
-                    <w:bCs/>
-                  </w:rPr>
-                  <w:t>Cabana</w:t>
-                </w:r>
-                <w:proofErr w:type="spellEnd"/>
               </w:p>
             </w:tc>
           </w:tr>
@@ -402,6 +370,7 @@
                   <w:p>
                     <w:pPr>
                       <w:pStyle w:val="Sinespaciado"/>
+                      <w:jc w:val="both"/>
                     </w:pPr>
                     <w:r>
                       <w:rPr>
@@ -431,27 +400,7 @@
                       <w:rPr>
                         <w:rFonts w:ascii="Times New Roman" w:eastAsiaTheme="minorHAnsi" w:hAnsi="Times New Roman" w:cs="Times New Roman"/>
                       </w:rPr>
-                      <w:t>por capas para el desarrollo de una aplicación Web de tipo “</w:t>
-                    </w:r>
-                    <w:proofErr w:type="spellStart"/>
-                    <w:r>
-                      <w:rPr>
-                        <w:rFonts w:ascii="Times New Roman" w:eastAsiaTheme="minorHAnsi" w:hAnsi="Times New Roman" w:cs="Times New Roman"/>
-                      </w:rPr>
-                      <w:t>Mashup</w:t>
-                    </w:r>
-                    <w:proofErr w:type="spellEnd"/>
-                    <w:r>
-                      <w:rPr>
-                        <w:rFonts w:ascii="Times New Roman" w:eastAsiaTheme="minorHAnsi" w:hAnsi="Times New Roman" w:cs="Times New Roman"/>
-                      </w:rPr>
-                      <w:t>” y un pequeño conjunto de servicios.</w:t>
-                    </w:r>
-                    <w:r>
-                      <w:rPr>
-                        <w:rFonts w:ascii="Times New Roman" w:eastAsiaTheme="minorHAnsi" w:hAnsi="Times New Roman" w:cs="Times New Roman"/>
-                      </w:rPr>
-                      <w:t xml:space="preserve"> </w:t>
+                      <w:t xml:space="preserve">por capas para el desarrollo de una aplicación Web de tipo “Mashup” y un pequeño conjunto de servicios. </w:t>
                     </w:r>
                   </w:p>
                 </w:tc>
@@ -479,13 +428,6 @@
     </w:sdt>
     <w:sdt>
       <w:sdtPr>
-        <w:id w:val="654561063"/>
-        <w:docPartObj>
-          <w:docPartGallery w:val="Table of Contents"/>
-          <w:docPartUnique/>
-        </w:docPartObj>
-      </w:sdtPr>
-      <w:sdtEndPr>
         <w:rPr>
           <w:rFonts w:asciiTheme="minorHAnsi" w:eastAsiaTheme="minorHAnsi" w:hAnsiTheme="minorHAnsi" w:cstheme="minorBidi"/>
           <w:b w:val="0"/>
@@ -494,7 +436,12 @@
           <w:sz w:val="22"/>
           <w:szCs w:val="22"/>
         </w:rPr>
-      </w:sdtEndPr>
+        <w:id w:val="654561063"/>
+        <w:docPartObj>
+          <w:docPartGallery w:val="Table of Contents"/>
+          <w:docPartUnique/>
+        </w:docPartObj>
+      </w:sdtPr>
       <w:sdtContent>
         <w:p>
           <w:pPr>
@@ -525,7 +472,7 @@
           <w:r>
             <w:fldChar w:fldCharType="separate"/>
           </w:r>
-          <w:hyperlink w:anchor="_Toc418334643" w:history="1">
+          <w:hyperlink w:anchor="_Toc418696162" w:history="1">
             <w:r>
               <w:rPr>
                 <w:rStyle w:val="Hipervnculo"/>
@@ -552,7 +499,7 @@
                 <w:noProof/>
                 <w:webHidden/>
               </w:rPr>
-              <w:instrText xml:space="preserve"> PAGEREF _Toc418334643 \h </w:instrText>
+              <w:instrText xml:space="preserve"> PAGEREF _Toc418696162 \h </w:instrText>
             </w:r>
             <w:r>
               <w:rPr>
@@ -595,7 +542,7 @@
               <w:lang w:eastAsia="es-ES"/>
             </w:rPr>
           </w:pPr>
-          <w:hyperlink w:anchor="_Toc418334644" w:history="1">
+          <w:hyperlink w:anchor="_Toc418696163" w:history="1">
             <w:r>
               <w:rPr>
                 <w:rStyle w:val="Hipervnculo"/>
@@ -622,7 +569,7 @@
                 <w:noProof/>
                 <w:webHidden/>
               </w:rPr>
-              <w:instrText xml:space="preserve"> PAGEREF _Toc418334644 \h </w:instrText>
+              <w:instrText xml:space="preserve"> PAGEREF _Toc418696163 \h </w:instrText>
             </w:r>
             <w:r>
               <w:rPr>
@@ -665,7 +612,7 @@
               <w:lang w:eastAsia="es-ES"/>
             </w:rPr>
           </w:pPr>
-          <w:hyperlink w:anchor="_Toc418334645" w:history="1">
+          <w:hyperlink w:anchor="_Toc418696164" w:history="1">
             <w:r>
               <w:rPr>
                 <w:rStyle w:val="Hipervnculo"/>
@@ -692,7 +639,7 @@
                 <w:noProof/>
                 <w:webHidden/>
               </w:rPr>
-              <w:instrText xml:space="preserve"> PAGEREF _Toc418334645 \h </w:instrText>
+              <w:instrText xml:space="preserve"> PAGEREF _Toc418696164 \h </w:instrText>
             </w:r>
             <w:r>
               <w:rPr>
@@ -735,7 +682,7 @@
               <w:lang w:eastAsia="es-ES"/>
             </w:rPr>
           </w:pPr>
-          <w:hyperlink w:anchor="_Toc418334646" w:history="1">
+          <w:hyperlink w:anchor="_Toc418696165" w:history="1">
             <w:r>
               <w:rPr>
                 <w:rStyle w:val="Hipervnculo"/>
@@ -762,7 +709,7 @@
                 <w:noProof/>
                 <w:webHidden/>
               </w:rPr>
-              <w:instrText xml:space="preserve"> PAGEREF _Toc418334646 \h </w:instrText>
+              <w:instrText xml:space="preserve"> PAGEREF _Toc418696165 \h </w:instrText>
             </w:r>
             <w:r>
               <w:rPr>
@@ -805,7 +752,7 @@
               <w:lang w:eastAsia="es-ES"/>
             </w:rPr>
           </w:pPr>
-          <w:hyperlink w:anchor="_Toc418334647" w:history="1">
+          <w:hyperlink w:anchor="_Toc418696166" w:history="1">
             <w:r>
               <w:rPr>
                 <w:rStyle w:val="Hipervnculo"/>
@@ -832,7 +779,7 @@
                 <w:noProof/>
                 <w:webHidden/>
               </w:rPr>
-              <w:instrText xml:space="preserve"> PAGEREF _Toc418334647 \h </w:instrText>
+              <w:instrText xml:space="preserve"> PAGEREF _Toc418696166 \h </w:instrText>
             </w:r>
             <w:r>
               <w:rPr>
@@ -875,7 +822,7 @@
               <w:lang w:eastAsia="es-ES"/>
             </w:rPr>
           </w:pPr>
-          <w:hyperlink w:anchor="_Toc418334648" w:history="1">
+          <w:hyperlink w:anchor="_Toc418696167" w:history="1">
             <w:r>
               <w:rPr>
                 <w:rStyle w:val="Hipervnculo"/>
@@ -902,7 +849,7 @@
                 <w:noProof/>
                 <w:webHidden/>
               </w:rPr>
-              <w:instrText xml:space="preserve"> PAGEREF _Toc418334648 \h </w:instrText>
+              <w:instrText xml:space="preserve"> PAGEREF _Toc418696167 \h </w:instrText>
             </w:r>
             <w:r>
               <w:rPr>
@@ -945,7 +892,7 @@
               <w:lang w:eastAsia="es-ES"/>
             </w:rPr>
           </w:pPr>
-          <w:hyperlink w:anchor="_Toc418334649" w:history="1">
+          <w:hyperlink w:anchor="_Toc418696168" w:history="1">
             <w:r>
               <w:rPr>
                 <w:rStyle w:val="Hipervnculo"/>
@@ -972,7 +919,7 @@
                 <w:noProof/>
                 <w:webHidden/>
               </w:rPr>
-              <w:instrText xml:space="preserve"> PAGEREF _Toc418334649 \h </w:instrText>
+              <w:instrText xml:space="preserve"> PAGEREF _Toc418696168 \h </w:instrText>
             </w:r>
             <w:r>
               <w:rPr>
@@ -1015,7 +962,7 @@
               <w:lang w:eastAsia="es-ES"/>
             </w:rPr>
           </w:pPr>
-          <w:hyperlink w:anchor="_Toc418334650" w:history="1">
+          <w:hyperlink w:anchor="_Toc418696169" w:history="1">
             <w:r>
               <w:rPr>
                 <w:rStyle w:val="Hipervnculo"/>
@@ -1042,7 +989,7 @@
                 <w:noProof/>
                 <w:webHidden/>
               </w:rPr>
-              <w:instrText xml:space="preserve"> PAGEREF _Toc418334650 \h </w:instrText>
+              <w:instrText xml:space="preserve"> PAGEREF _Toc418696169 \h </w:instrText>
             </w:r>
             <w:r>
               <w:rPr>
@@ -1085,7 +1032,7 @@
               <w:lang w:eastAsia="es-ES"/>
             </w:rPr>
           </w:pPr>
-          <w:hyperlink w:anchor="_Toc418334651" w:history="1">
+          <w:hyperlink w:anchor="_Toc418696170" w:history="1">
             <w:r>
               <w:rPr>
                 <w:rStyle w:val="Hipervnculo"/>
@@ -1112,7 +1059,7 @@
                 <w:noProof/>
                 <w:webHidden/>
               </w:rPr>
-              <w:instrText xml:space="preserve"> PAGEREF _Toc418334651 \h </w:instrText>
+              <w:instrText xml:space="preserve"> PAGEREF _Toc418696170 \h </w:instrText>
             </w:r>
             <w:r>
               <w:rPr>
@@ -1132,7 +1079,7 @@
                 <w:noProof/>
                 <w:webHidden/>
               </w:rPr>
-              <w:t>3</w:t>
+              <w:t>4</w:t>
             </w:r>
             <w:r>
               <w:rPr>
@@ -1155,7 +1102,7 @@
               <w:lang w:eastAsia="es-ES"/>
             </w:rPr>
           </w:pPr>
-          <w:hyperlink w:anchor="_Toc418334652" w:history="1">
+          <w:hyperlink w:anchor="_Toc418696171" w:history="1">
             <w:r>
               <w:rPr>
                 <w:rStyle w:val="Hipervnculo"/>
@@ -1182,7 +1129,7 @@
                 <w:noProof/>
                 <w:webHidden/>
               </w:rPr>
-              <w:instrText xml:space="preserve"> PAGEREF _Toc418334652 \h </w:instrText>
+              <w:instrText xml:space="preserve"> PAGEREF _Toc418696171 \h </w:instrText>
             </w:r>
             <w:r>
               <w:rPr>
@@ -1202,7 +1149,7 @@
                 <w:noProof/>
                 <w:webHidden/>
               </w:rPr>
-              <w:t>3</w:t>
+              <w:t>4</w:t>
             </w:r>
             <w:r>
               <w:rPr>
@@ -1225,7 +1172,7 @@
               <w:lang w:eastAsia="es-ES"/>
             </w:rPr>
           </w:pPr>
-          <w:hyperlink w:anchor="_Toc418334653" w:history="1">
+          <w:hyperlink w:anchor="_Toc418696172" w:history="1">
             <w:r>
               <w:rPr>
                 <w:rStyle w:val="Hipervnculo"/>
@@ -1252,7 +1199,7 @@
                 <w:noProof/>
                 <w:webHidden/>
               </w:rPr>
-              <w:instrText xml:space="preserve"> PAGEREF _Toc418334653 \h </w:instrText>
+              <w:instrText xml:space="preserve"> PAGEREF _Toc418696172 \h </w:instrText>
             </w:r>
             <w:r>
               <w:rPr>
@@ -1272,7 +1219,7 @@
                 <w:noProof/>
                 <w:webHidden/>
               </w:rPr>
-              <w:t>3</w:t>
+              <w:t>4</w:t>
             </w:r>
             <w:r>
               <w:rPr>
@@ -1295,7 +1242,7 @@
               <w:lang w:eastAsia="es-ES"/>
             </w:rPr>
           </w:pPr>
-          <w:hyperlink w:anchor="_Toc418334654" w:history="1">
+          <w:hyperlink w:anchor="_Toc418696173" w:history="1">
             <w:r>
               <w:rPr>
                 <w:rStyle w:val="Hipervnculo"/>
@@ -1322,7 +1269,7 @@
                 <w:noProof/>
                 <w:webHidden/>
               </w:rPr>
-              <w:instrText xml:space="preserve"> PAGEREF _Toc418334654 \h </w:instrText>
+              <w:instrText xml:space="preserve"> PAGEREF _Toc418696173 \h </w:instrText>
             </w:r>
             <w:r>
               <w:rPr>
@@ -1342,7 +1289,7 @@
                 <w:noProof/>
                 <w:webHidden/>
               </w:rPr>
-              <w:t>3</w:t>
+              <w:t>4</w:t>
             </w:r>
             <w:r>
               <w:rPr>
@@ -1365,7 +1312,7 @@
               <w:lang w:eastAsia="es-ES"/>
             </w:rPr>
           </w:pPr>
-          <w:hyperlink w:anchor="_Toc418334655" w:history="1">
+          <w:hyperlink w:anchor="_Toc418696174" w:history="1">
             <w:r>
               <w:rPr>
                 <w:rStyle w:val="Hipervnculo"/>
@@ -1392,7 +1339,7 @@
                 <w:noProof/>
                 <w:webHidden/>
               </w:rPr>
-              <w:instrText xml:space="preserve"> PAGEREF _Toc418334655 \h </w:instrText>
+              <w:instrText xml:space="preserve"> PAGEREF _Toc418696174 \h </w:instrText>
             </w:r>
             <w:r>
               <w:rPr>
@@ -1412,7 +1359,7 @@
                 <w:noProof/>
                 <w:webHidden/>
               </w:rPr>
-              <w:t>3</w:t>
+              <w:t>4</w:t>
             </w:r>
             <w:r>
               <w:rPr>
@@ -1433,189 +1380,495 @@
     <w:p>
       <w:pPr>
         <w:pStyle w:val="Ttulo1"/>
+        <w:jc w:val="both"/>
       </w:pPr>
       <w:r>
         <w:br w:type="column"/>
       </w:r>
-      <w:bookmarkStart w:id="0" w:name="_Toc418334643"/>
+      <w:bookmarkStart w:id="0" w:name="_Toc418696162"/>
       <w:r>
         <w:lastRenderedPageBreak/>
         <w:t>1. Introducción</w:t>
       </w:r>
       <w:bookmarkEnd w:id="0"/>
     </w:p>
-    <w:p/>
+    <w:p>
+      <w:pPr>
+        <w:jc w:val="both"/>
+      </w:pPr>
+    </w:p>
+    <w:p>
+      <w:pPr>
+        <w:autoSpaceDE w:val="0"/>
+        <w:autoSpaceDN w:val="0"/>
+        <w:adjustRightInd w:val="0"/>
+        <w:spacing w:after="0" w:line="240" w:lineRule="auto"/>
+        <w:ind w:firstLine="709"/>
+        <w:jc w:val="both"/>
+        <w:rPr>
+          <w:rFonts w:ascii="Times New Roman" w:hAnsi="Times New Roman" w:cs="Times New Roman"/>
+        </w:rPr>
+      </w:pPr>
+      <w:r>
+        <w:rPr>
+          <w:rFonts w:ascii="Times New Roman" w:hAnsi="Times New Roman" w:cs="Times New Roman"/>
+        </w:rPr>
+        <w:t>La práctica consiste en la aplicación de tecnologías de Servicios Web (REST y SOAP) y técnicas de diseño por capas para el desarrollo de una aplicación Web de tipo “Mashup” y un pequeño conjunto de servicios.</w:t>
+      </w:r>
+    </w:p>
+    <w:p>
+      <w:pPr>
+        <w:autoSpaceDE w:val="0"/>
+        <w:autoSpaceDN w:val="0"/>
+        <w:adjustRightInd w:val="0"/>
+        <w:spacing w:after="0" w:line="240" w:lineRule="auto"/>
+        <w:ind w:firstLine="709"/>
+        <w:jc w:val="both"/>
+        <w:rPr>
+          <w:rFonts w:ascii="Times New Roman" w:hAnsi="Times New Roman" w:cs="Times New Roman"/>
+        </w:rPr>
+      </w:pPr>
+      <w:r>
+        <w:rPr>
+          <w:rFonts w:ascii="Times New Roman" w:hAnsi="Times New Roman" w:cs="Times New Roman"/>
+        </w:rPr>
+        <w:t xml:space="preserve">Los servicios creado son un cliente rest para obtener las valoraciones de Facebook, un servidor rest para ofrecer al </w:t>
+      </w:r>
+      <w:r>
+        <w:rPr>
+          <w:rFonts w:ascii="Times New Roman" w:hAnsi="Times New Roman" w:cs="Times New Roman"/>
+        </w:rPr>
+        <w:t>público</w:t>
+      </w:r>
+      <w:r>
+        <w:rPr>
+          <w:rFonts w:ascii="Times New Roman" w:hAnsi="Times New Roman" w:cs="Times New Roman"/>
+        </w:rPr>
+        <w:t xml:space="preserve"> un servicio ATOM con los últimos productos. Para nuestro servicio de productos interno hemos creado una interfaz SOAP y para </w:t>
+      </w:r>
+      <w:r>
+        <w:rPr>
+          <w:rFonts w:ascii="Times New Roman" w:hAnsi="Times New Roman" w:cs="Times New Roman"/>
+        </w:rPr>
+        <w:t>obtener</w:t>
+      </w:r>
+      <w:r>
+        <w:rPr>
+          <w:rFonts w:ascii="Times New Roman" w:hAnsi="Times New Roman" w:cs="Times New Roman"/>
+        </w:rPr>
+        <w:t xml:space="preserve"> la información de los productos de </w:t>
+      </w:r>
+      <w:r>
+        <w:rPr>
+          <w:rFonts w:ascii="Times New Roman" w:hAnsi="Times New Roman" w:cs="Times New Roman"/>
+        </w:rPr>
+        <w:t>EBay</w:t>
+      </w:r>
+      <w:r>
+        <w:rPr>
+          <w:rFonts w:ascii="Times New Roman" w:hAnsi="Times New Roman" w:cs="Times New Roman"/>
+        </w:rPr>
+        <w:t xml:space="preserve"> nos conectamos a su servidor SOAP.</w:t>
+      </w:r>
+    </w:p>
     <w:p>
       <w:pPr>
         <w:pStyle w:val="Ttulo1"/>
-      </w:pPr>
-      <w:bookmarkStart w:id="1" w:name="_Toc418334644"/>
+        <w:jc w:val="both"/>
+      </w:pPr>
+      <w:bookmarkStart w:id="1" w:name="_Toc418696163"/>
       <w:r>
         <w:t>2. Diseño</w:t>
       </w:r>
       <w:bookmarkEnd w:id="1"/>
     </w:p>
-    <w:p/>
+    <w:p>
+      <w:pPr>
+        <w:jc w:val="both"/>
+      </w:pPr>
+    </w:p>
     <w:p>
       <w:pPr>
         <w:pStyle w:val="Ttulo2"/>
-      </w:pPr>
-      <w:bookmarkStart w:id="2" w:name="_Toc418334645"/>
+        <w:jc w:val="both"/>
+      </w:pPr>
+      <w:bookmarkStart w:id="2" w:name="_Toc418696164"/>
       <w:r>
         <w:t>2.1 Arquitectura Global</w:t>
       </w:r>
       <w:bookmarkEnd w:id="2"/>
     </w:p>
-    <w:p/>
+    <w:p>
+      <w:pPr>
+        <w:jc w:val="both"/>
+      </w:pPr>
+    </w:p>
     <w:p>
       <w:pPr>
         <w:pStyle w:val="Ttulo2"/>
-      </w:pPr>
-      <w:bookmarkStart w:id="3" w:name="_Toc418334646"/>
+        <w:jc w:val="both"/>
+      </w:pPr>
+      <w:bookmarkStart w:id="3" w:name="_Toc418696165"/>
       <w:r>
         <w:t>2.2 Módulos</w:t>
       </w:r>
       <w:bookmarkEnd w:id="3"/>
     </w:p>
-    <w:p/>
+    <w:p>
+      <w:pPr>
+        <w:jc w:val="both"/>
+      </w:pPr>
+    </w:p>
     <w:p>
       <w:pPr>
         <w:pStyle w:val="Ttulo3"/>
-      </w:pPr>
-      <w:bookmarkStart w:id="4" w:name="_Toc418334647"/>
-      <w:r>
-        <w:t xml:space="preserve">2.2.1 </w:t>
+        <w:jc w:val="both"/>
+      </w:pPr>
+      <w:bookmarkStart w:id="4" w:name="_Toc418696166"/>
+      <w:r>
+        <w:t>2.2.1 mashup-internalserver</w:t>
+      </w:r>
+      <w:bookmarkEnd w:id="4"/>
+    </w:p>
+    <w:p>
+      <w:pPr>
+        <w:jc w:val="both"/>
+      </w:pPr>
+    </w:p>
+    <w:p>
+      <w:pPr>
+        <w:ind w:firstLine="709"/>
+        <w:jc w:val="both"/>
+      </w:pPr>
+      <w:r>
+        <w:t>Módulo que implementa el servidor de productos interno y ofrece un servicio SOAP para hacer búsquedas en sus productos.</w:t>
+      </w:r>
+    </w:p>
+    <w:p>
+      <w:pPr>
+        <w:jc w:val="both"/>
+      </w:pPr>
+    </w:p>
+    <w:p>
+      <w:pPr>
+        <w:pStyle w:val="Ttulo3"/>
+        <w:jc w:val="both"/>
+      </w:pPr>
+      <w:bookmarkStart w:id="5" w:name="_Toc418696167"/>
+      <w:r>
+        <w:t>2.2.2 mashup-productnews</w:t>
+      </w:r>
+      <w:bookmarkEnd w:id="5"/>
+    </w:p>
+    <w:p>
+      <w:pPr>
+        <w:jc w:val="both"/>
+      </w:pPr>
+    </w:p>
+    <w:p>
+      <w:pPr>
+        <w:ind w:firstLine="709"/>
+        <w:jc w:val="both"/>
+      </w:pPr>
+      <w:r>
+        <w:t>Módulo que implementa un servidor REST que ofrece un servicio ATOM con los últimos productos añadidos. Para obtener los productos hace una llamada a mashup-virtualstore.</w:t>
+      </w:r>
+    </w:p>
+    <w:p>
+      <w:pPr>
+        <w:jc w:val="both"/>
+      </w:pPr>
+    </w:p>
+    <w:p>
+      <w:pPr>
+        <w:pStyle w:val="Ttulo3"/>
+        <w:jc w:val="both"/>
+      </w:pPr>
+      <w:bookmarkStart w:id="6" w:name="_Toc418696168"/>
+      <w:r>
+        <w:t>2.2.3 mashup-virtualstore</w:t>
+      </w:r>
+      <w:bookmarkEnd w:id="6"/>
+    </w:p>
+    <w:p>
+      <w:pPr>
+        <w:jc w:val="both"/>
+      </w:pPr>
+    </w:p>
+    <w:p>
+      <w:pPr>
+        <w:ind w:firstLine="709"/>
+        <w:jc w:val="both"/>
+      </w:pPr>
+      <w:r>
+        <w:t>Módulo principal del programa, es el que se encarga de obtener los productos y valoraciones desde los diferentes servicios</w:t>
+      </w:r>
+      <w:r>
+        <w:t xml:space="preserve"> y unificarlos.</w:t>
+      </w:r>
+    </w:p>
+    <w:p>
+      <w:pPr>
+        <w:jc w:val="both"/>
+      </w:pPr>
+    </w:p>
+    <w:p>
+      <w:pPr>
+        <w:pStyle w:val="Ttulo4"/>
+        <w:jc w:val="both"/>
+      </w:pPr>
+      <w:bookmarkStart w:id="7" w:name="_Toc418696169"/>
+      <w:r>
+        <w:t>2.2.3.1 productprovider</w:t>
+      </w:r>
+      <w:bookmarkEnd w:id="7"/>
+    </w:p>
+    <w:p>
+      <w:pPr>
+        <w:jc w:val="both"/>
+      </w:pPr>
+    </w:p>
+    <w:p>
+      <w:pPr>
+        <w:jc w:val="both"/>
+      </w:pPr>
+      <w:r>
+        <w:lastRenderedPageBreak/>
+        <w:t xml:space="preserve">Módulo que se encarga de obtener los productos desde los distintos servicios y </w:t>
+      </w:r>
+      <w:r>
+        <w:t>transfórmalos</w:t>
+      </w:r>
+      <w:r>
+        <w:t xml:space="preserve"> a un mismo tipo</w:t>
+      </w:r>
+      <w:r>
+        <w:t xml:space="preserve">, esté módulo une los </w:t>
       </w:r>
       <w:proofErr w:type="spellStart"/>
       <w:r>
-        <w:t>mashup-internalserver</w:t>
-      </w:r>
-      <w:bookmarkEnd w:id="4"/>
+        <w:t>providers</w:t>
+      </w:r>
       <w:proofErr w:type="spellEnd"/>
-    </w:p>
-    <w:p/>
-    <w:p>
-      <w:pPr>
-        <w:pStyle w:val="Ttulo3"/>
-      </w:pPr>
-      <w:bookmarkStart w:id="5" w:name="_Toc418334648"/>
-      <w:r>
-        <w:t xml:space="preserve">2.2.2 </w:t>
+      <w:r>
+        <w:t xml:space="preserve"> que se especifican en el archivo de configuración (independientemente de su número).</w:t>
+      </w:r>
+    </w:p>
+    <w:p>
+      <w:pPr>
+        <w:pStyle w:val="Ttulo5"/>
+        <w:jc w:val="both"/>
+      </w:pPr>
+      <w:bookmarkStart w:id="8" w:name="_Toc418696170"/>
+      <w:r>
+        <w:t>2.2.3.1.1 internalprovider</w:t>
+      </w:r>
+      <w:bookmarkEnd w:id="8"/>
+    </w:p>
+    <w:p>
+      <w:pPr>
+        <w:jc w:val="both"/>
+      </w:pPr>
+      <w:r>
+        <w:t>Obtiene los productos del servidor interno.</w:t>
+      </w:r>
+    </w:p>
+    <w:p>
+      <w:pPr>
+        <w:pStyle w:val="Ttulo5"/>
+        <w:jc w:val="both"/>
+      </w:pPr>
+      <w:bookmarkStart w:id="9" w:name="_Toc418696171"/>
+      <w:r>
+        <w:t>2.2.3.1.2 ebayprovider</w:t>
+      </w:r>
+      <w:bookmarkEnd w:id="9"/>
+    </w:p>
+    <w:p>
+      <w:pPr>
+        <w:jc w:val="both"/>
+      </w:pPr>
+      <w:r>
+        <w:t>Obtiene los productos del servidor de EBay</w:t>
+      </w:r>
+    </w:p>
+    <w:p>
+      <w:pPr>
+        <w:jc w:val="both"/>
+      </w:pPr>
+    </w:p>
+    <w:p>
+      <w:pPr>
+        <w:pStyle w:val="Ttulo4"/>
+        <w:jc w:val="both"/>
+      </w:pPr>
+      <w:bookmarkStart w:id="10" w:name="_Toc418696172"/>
+      <w:r>
+        <w:t>2.2.3.2</w:t>
+      </w:r>
+      <w:r>
+        <w:t xml:space="preserve"> reviewprovider</w:t>
+      </w:r>
+      <w:bookmarkEnd w:id="10"/>
+    </w:p>
+    <w:p>
+      <w:pPr>
+        <w:jc w:val="both"/>
+      </w:pPr>
+      <w:r>
+        <w:t>Módulo que obtiene las valoraciones de los productos haciendo una petición REST a Facebook.</w:t>
+      </w:r>
+    </w:p>
+    <w:p>
+      <w:pPr>
+        <w:jc w:val="both"/>
+      </w:pPr>
+    </w:p>
+    <w:p>
+      <w:pPr>
+        <w:pStyle w:val="Ttulo1"/>
+        <w:jc w:val="both"/>
+      </w:pPr>
+      <w:bookmarkStart w:id="11" w:name="_Toc418696173"/>
+      <w:r>
+        <w:t>3. Compilación</w:t>
+      </w:r>
+      <w:bookmarkEnd w:id="11"/>
+    </w:p>
+    <w:p>
+      <w:pPr>
+        <w:jc w:val="both"/>
+      </w:pPr>
+    </w:p>
+    <w:p>
+      <w:pPr>
+        <w:ind w:firstLine="709"/>
+        <w:jc w:val="both"/>
+      </w:pPr>
+      <w:r>
+        <w:t xml:space="preserve">El entorno Maven está configurado para que la aplicación pueda que sus diferentes módulos puedan ser ejecutados directamente mediante el uso de Jetty; en este caso los servicios mashup-internalserver, </w:t>
+      </w:r>
+      <w:r>
+        <w:t xml:space="preserve">mashup-productnews </w:t>
+      </w:r>
+      <w:r>
+        <w:t>y mashup-ui funcionan en puertos distintos ya que cada uno utiliza una instancia distinta del servidor de aplicaciones Jetty</w:t>
+      </w:r>
+      <w:r>
+        <w:t>. Están configuradas para que se ejecuten en los puertos 8081, 8082 y 8080 respectivamente.</w:t>
+      </w:r>
+    </w:p>
+    <w:p>
+      <w:pPr>
+        <w:ind w:firstLine="709"/>
+        <w:jc w:val="both"/>
+      </w:pPr>
+      <w:r>
+        <w:t xml:space="preserve">También se puede compilar para usarse en Tomcat, para ello hacemos un maven compile o maven install para </w:t>
+      </w:r>
+      <w:r>
+        <w:t>generar</w:t>
+      </w:r>
+      <w:r>
+        <w:t xml:space="preserve"> los .war. Copiamos los .war en la carpeta wwapps de Apache Tomcat (en este caso se ha utilizado la versión 8</w:t>
+      </w:r>
+      <w:r>
+        <w:t>.0.15</w:t>
+      </w:r>
+      <w:r>
+        <w:t xml:space="preserve"> de Apache Tomcat que ya carga </w:t>
+      </w:r>
+      <w:r>
+        <w:t>automáticamente</w:t>
+      </w:r>
+      <w:r>
+        <w:t xml:space="preserve"> dichos módulos). Si se va a ejecutar de esta forma hay que tener en cuenta que el puerto donde se </w:t>
+      </w:r>
+      <w:r>
+        <w:t>ejecuta</w:t>
+      </w:r>
+      <w:r>
+        <w:t xml:space="preserve"> ma</w:t>
+      </w:r>
+      <w:r>
+        <w:t>s</w:t>
+      </w:r>
+      <w:r>
+        <w:t xml:space="preserve">hup-internalserver puede cambiar y que por ello puede que tengamos que cambiar la </w:t>
+      </w:r>
+      <w:r>
+        <w:t>configuración</w:t>
+      </w:r>
+      <w:r>
+        <w:t xml:space="preserve"> de mashup-virtualsto</w:t>
+      </w:r>
+      <w:r>
+        <w:t>r</w:t>
+      </w:r>
+      <w:r>
+        <w:t xml:space="preserve">e </w:t>
+      </w:r>
+      <w:r>
+        <w:t>indicándole</w:t>
+      </w:r>
+      <w:r>
+        <w:t xml:space="preserve"> la nueva </w:t>
+      </w:r>
+      <w:r>
+        <w:t>dirección</w:t>
+      </w:r>
+      <w:r>
+        <w:t xml:space="preserve"> donde se </w:t>
+      </w:r>
+      <w:r>
+        <w:t>encuentra</w:t>
+      </w:r>
+      <w:r>
+        <w:t xml:space="preserve"> ese servicio.</w:t>
+      </w:r>
+    </w:p>
+    <w:p>
+      <w:pPr>
+        <w:pStyle w:val="Ttulo1"/>
+        <w:jc w:val="both"/>
+      </w:pPr>
+      <w:bookmarkStart w:id="12" w:name="_Toc418696174"/>
+      <w:r>
+        <w:t>4. Problemas conocidos</w:t>
+      </w:r>
+      <w:bookmarkEnd w:id="12"/>
+    </w:p>
+    <w:p>
+      <w:pPr>
+        <w:jc w:val="both"/>
+      </w:pPr>
+    </w:p>
+    <w:p>
+      <w:pPr>
+        <w:ind w:firstLine="709"/>
+        <w:jc w:val="both"/>
+      </w:pPr>
+      <w:r>
+        <w:t>El código desarrollado en esta práctica no tiene ningún error conocido. Dado que no era el objetivo de esta práctica y para no tener que añadir muchos productos, el servidor interno de productos se han simplificado y devuelve siempre los mismos productos, sin realizar ningún tipo de búsqueda.</w:t>
+      </w:r>
+    </w:p>
+    <w:p>
+      <w:pPr>
+        <w:ind w:firstLine="709"/>
+        <w:jc w:val="both"/>
+      </w:pPr>
+      <w:r>
+        <w:t xml:space="preserve">El único problema conocido es que Facebook a veces nos pide confirmación del usuario vía SMS para justificar que la aplicación no es un robot utilizando la clave </w:t>
       </w:r>
       <w:proofErr w:type="spellStart"/>
       <w:r>
-        <w:t>mashup-productnews</w:t>
-      </w:r>
-      <w:bookmarkEnd w:id="5"/>
+        <w:t>OAuth</w:t>
+      </w:r>
       <w:proofErr w:type="spellEnd"/>
-    </w:p>
-    <w:p/>
-    <w:p>
-      <w:pPr>
-        <w:pStyle w:val="Ttulo3"/>
-      </w:pPr>
-      <w:bookmarkStart w:id="6" w:name="_Toc418334649"/>
-      <w:r>
-        <w:t xml:space="preserve">2.2.3 </w:t>
-      </w:r>
-      <w:proofErr w:type="spellStart"/>
-      <w:r>
-        <w:t>mashup-virtualstore</w:t>
-      </w:r>
-      <w:bookmarkEnd w:id="6"/>
-      <w:proofErr w:type="spellEnd"/>
-    </w:p>
-    <w:p/>
-    <w:p>
-      <w:pPr>
-        <w:pStyle w:val="Ttulo4"/>
-      </w:pPr>
-      <w:bookmarkStart w:id="7" w:name="_Toc418334650"/>
-      <w:r>
-        <w:t xml:space="preserve">2.2.3.1 </w:t>
-      </w:r>
-      <w:proofErr w:type="spellStart"/>
-      <w:r>
-        <w:t>productprovider</w:t>
-      </w:r>
-      <w:bookmarkEnd w:id="7"/>
-      <w:proofErr w:type="spellEnd"/>
-    </w:p>
-    <w:p/>
-    <w:p>
-      <w:pPr>
-        <w:pStyle w:val="Ttulo5"/>
-      </w:pPr>
-      <w:bookmarkStart w:id="8" w:name="_Toc418334651"/>
-      <w:r>
-        <w:t xml:space="preserve">2.2.3.1.1 </w:t>
-      </w:r>
-      <w:proofErr w:type="spellStart"/>
-      <w:r>
-        <w:t>internalprovider</w:t>
-      </w:r>
-      <w:bookmarkEnd w:id="8"/>
-      <w:proofErr w:type="spellEnd"/>
-    </w:p>
-    <w:p/>
-    <w:p>
-      <w:pPr>
-        <w:pStyle w:val="Ttulo5"/>
-      </w:pPr>
-      <w:bookmarkStart w:id="9" w:name="_Toc418334652"/>
-      <w:r>
-        <w:t xml:space="preserve">2.2.3.1.2 </w:t>
-      </w:r>
-      <w:proofErr w:type="spellStart"/>
-      <w:r>
-        <w:t>ebayprovider</w:t>
-      </w:r>
-      <w:bookmarkEnd w:id="9"/>
-      <w:proofErr w:type="spellEnd"/>
-    </w:p>
-    <w:p/>
-    <w:p>
-      <w:pPr>
-        <w:pStyle w:val="Ttulo4"/>
-      </w:pPr>
-      <w:bookmarkStart w:id="10" w:name="_Toc418334653"/>
-      <w:r>
-        <w:t>2.2.3.2</w:t>
-      </w:r>
-      <w:r>
-        <w:t xml:space="preserve"> </w:t>
-      </w:r>
-      <w:proofErr w:type="spellStart"/>
-      <w:r>
-        <w:t>reviewprovider</w:t>
-      </w:r>
-      <w:bookmarkEnd w:id="10"/>
-      <w:proofErr w:type="spellEnd"/>
-    </w:p>
-    <w:p/>
-    <w:p/>
-    <w:p>
-      <w:pPr>
-        <w:pStyle w:val="Ttulo1"/>
-      </w:pPr>
-      <w:bookmarkStart w:id="11" w:name="_Toc418334654"/>
-      <w:r>
-        <w:t>3. Compilación</w:t>
-      </w:r>
-      <w:bookmarkEnd w:id="11"/>
-    </w:p>
-    <w:p/>
-    <w:p>
-      <w:pPr>
-        <w:pStyle w:val="Ttulo1"/>
-      </w:pPr>
-      <w:bookmarkStart w:id="12" w:name="_Toc418334655"/>
-      <w:r>
-        <w:t>4. Problemas conocidos</w:t>
-      </w:r>
-      <w:bookmarkEnd w:id="12"/>
-    </w:p>
-    <w:p/>
+      <w:r>
+        <w:t xml:space="preserve"> para acceder a su servicio REST y obtener información del muro, lo cual no tiene mucho sentido.</w:t>
+      </w:r>
+    </w:p>
     <w:sectPr>
       <w:footerReference w:type="default" r:id="rId8"/>
       <w:pgSz w:w="11906" w:h="16838"/>
@@ -2436,32 +2689,6 @@
         </w:p>
       </w:docPartBody>
     </w:docPart>
-    <w:docPart>
-      <w:docPartPr>
-        <w:name w:val="F8F9DBDE0BF34F1B8288B659DF260B39"/>
-        <w:category>
-          <w:name w:val="General"/>
-          <w:gallery w:val="placeholder"/>
-        </w:category>
-        <w:types>
-          <w:type w:val="bbPlcHdr"/>
-        </w:types>
-        <w:behaviors>
-          <w:behavior w:val="content"/>
-        </w:behaviors>
-        <w:guid w:val="{7E379494-3027-4683-9705-D23DF6127B7D}"/>
-      </w:docPartPr>
-      <w:docPartBody>
-        <w:p>
-          <w:pPr>
-            <w:pStyle w:val="F8F9DBDE0BF34F1B8288B659DF260B39"/>
-          </w:pPr>
-          <w:r>
-            <w:t>[Escriba aquí una descripción breve del documento. Una descripción breve es un resumen corto del contenido del documento. Escriba aquí una descripción breve del documento. Una descripción breve es un resumen corto del contenido del documento.]</w:t>
-          </w:r>
-        </w:p>
-      </w:docPartBody>
-    </w:docPart>
   </w:docParts>
 </w:glossaryDocument>
 </file>
@@ -2519,6 +2746,7 @@
     <w:rsidRoot w:val="003A6A2E"/>
     <w:rsid w:val="002119F9"/>
     <w:rsid w:val="003A6A2E"/>
+    <w:rsid w:val="0048214C"/>
   </w:rsids>
   <m:mathPr>
     <m:mathFont m:val="Cambria Math"/>
@@ -2699,6 +2927,7 @@
   <w:style w:type="paragraph" w:default="1" w:styleId="Normal">
     <w:name w:val="Normal"/>
     <w:qFormat/>
+    <w:rsid w:val="0048214C"/>
   </w:style>
   <w:style w:type="character" w:default="1" w:styleId="Fuentedeprrafopredeter">
     <w:name w:val="Default Paragraph Font"/>
@@ -3084,7 +3313,7 @@
 </file>
 
 <file path=customXml/itemProps2.xml><?xml version="1.0" encoding="utf-8"?>
-<ds:datastoreItem xmlns:ds="http://schemas.openxmlformats.org/officeDocument/2006/customXml" ds:itemID="{D8F3763F-4657-4941-83CB-424ACF12B068}">
+<ds:datastoreItem xmlns:ds="http://schemas.openxmlformats.org/officeDocument/2006/customXml" ds:itemID="{4E6C9F5D-DAE2-4C8D-B794-EC8240C95986}">
   <ds:schemaRefs>
     <ds:schemaRef ds:uri="http://schemas.openxmlformats.org/officeDocument/2006/bibliography"/>
   </ds:schemaRefs>

</xml_diff>

<commit_message>
Subido arreglo del feed ATOM
</commit_message>
<xml_diff>
--- a/doc/Memoria.docx
+++ b/doc/Memoria.docx
@@ -330,9 +330,6 @@
                 </w:rPr>
                 <w:alias w:val="Fecha"/>
                 <w:id w:val="516659546"/>
-                <w:placeholder>
-                  <w:docPart w:val="8255464C7B644E3294DDD601D413629F"/>
-                </w:placeholder>
                 <w:dataBinding w:prefixMappings="xmlns:ns0='http://schemas.microsoft.com/office/2006/coverPageProps'" w:xpath="/ns0:CoverPageProperties[1]/ns0:PublishDate[1]" w:storeItemID="{55AF091B-3C7A-41E3-B477-F2FDAA23CFDA}"/>
                 <w:date w:fullDate="2015-05-02T00:00:00Z">
                   <w:dateFormat w:val="dd/MM/yyyy"/>
@@ -772,7 +769,7 @@
                 <w:noProof/>
                 <w:webHidden/>
               </w:rPr>
-              <w:t>3</w:t>
+              <w:t>4</w:t>
             </w:r>
             <w:r>
               <w:rPr>
@@ -842,7 +839,7 @@
                 <w:noProof/>
                 <w:webHidden/>
               </w:rPr>
-              <w:t>3</w:t>
+              <w:t>4</w:t>
             </w:r>
             <w:r>
               <w:rPr>
@@ -912,7 +909,7 @@
                 <w:noProof/>
                 <w:webHidden/>
               </w:rPr>
-              <w:t>3</w:t>
+              <w:t>4</w:t>
             </w:r>
             <w:r>
               <w:rPr>
@@ -982,7 +979,7 @@
                 <w:noProof/>
                 <w:webHidden/>
               </w:rPr>
-              <w:t>4</w:t>
+              <w:t>5</w:t>
             </w:r>
             <w:r>
               <w:rPr>
@@ -1052,7 +1049,7 @@
                 <w:noProof/>
                 <w:webHidden/>
               </w:rPr>
-              <w:t>5</w:t>
+              <w:t>6</w:t>
             </w:r>
             <w:r>
               <w:rPr>
@@ -1122,7 +1119,7 @@
                 <w:noProof/>
                 <w:webHidden/>
               </w:rPr>
-              <w:t>5</w:t>
+              <w:t>6</w:t>
             </w:r>
             <w:r>
               <w:rPr>
@@ -1192,7 +1189,7 @@
                 <w:noProof/>
                 <w:webHidden/>
               </w:rPr>
-              <w:t>5</w:t>
+              <w:t>6</w:t>
             </w:r>
             <w:r>
               <w:rPr>
@@ -1262,7 +1259,7 @@
                 <w:noProof/>
                 <w:webHidden/>
               </w:rPr>
-              <w:t>5</w:t>
+              <w:t>6</w:t>
             </w:r>
             <w:r>
               <w:rPr>
@@ -1332,7 +1329,7 @@
                 <w:noProof/>
                 <w:webHidden/>
               </w:rPr>
-              <w:t>5</w:t>
+              <w:t>7</w:t>
             </w:r>
             <w:r>
               <w:rPr>
@@ -1402,7 +1399,7 @@
                 <w:noProof/>
                 <w:webHidden/>
               </w:rPr>
-              <w:t>5</w:t>
+              <w:t>7</w:t>
             </w:r>
             <w:r>
               <w:rPr>
@@ -1489,7 +1486,19 @@
         <w:rPr>
           <w:rFonts w:ascii="Times New Roman" w:hAnsi="Times New Roman" w:cs="Times New Roman"/>
         </w:rPr>
-        <w:t xml:space="preserve">Los servicios creado son un cliente </w:t>
+        <w:t xml:space="preserve">Los servicios </w:t>
+      </w:r>
+      <w:r>
+        <w:rPr>
+          <w:rFonts w:ascii="Times New Roman" w:hAnsi="Times New Roman" w:cs="Times New Roman"/>
+        </w:rPr>
+        <w:t>creados</w:t>
+      </w:r>
+      <w:r>
+        <w:rPr>
+          <w:rFonts w:ascii="Times New Roman" w:hAnsi="Times New Roman" w:cs="Times New Roman"/>
+        </w:rPr>
+        <w:t xml:space="preserve"> son un cliente </w:t>
       </w:r>
       <w:proofErr w:type="spellStart"/>
       <w:r>
@@ -1601,53 +1610,211 @@
       <w:pPr>
         <w:jc w:val="both"/>
       </w:pPr>
-    </w:p>
-    <w:p>
-      <w:pPr>
-        <w:pStyle w:val="Ttulo2"/>
-        <w:jc w:val="both"/>
-      </w:pPr>
-      <w:bookmarkStart w:id="3" w:name="_Toc418710756"/>
-      <w:r>
-        <w:t>2.2 Módulos</w:t>
-      </w:r>
-      <w:bookmarkEnd w:id="3"/>
-    </w:p>
-    <w:p>
-      <w:pPr>
-        <w:jc w:val="both"/>
-      </w:pPr>
-    </w:p>
-    <w:p>
-      <w:pPr>
-        <w:pStyle w:val="Ttulo3"/>
-        <w:jc w:val="both"/>
-      </w:pPr>
-      <w:bookmarkStart w:id="4" w:name="_Toc418710757"/>
-      <w:r>
-        <w:t xml:space="preserve">2.2.1 </w:t>
-      </w:r>
-      <w:proofErr w:type="spellStart"/>
-      <w:r>
-        <w:t>mashup-internalserver</w:t>
-      </w:r>
-      <w:bookmarkEnd w:id="4"/>
-      <w:proofErr w:type="spellEnd"/>
-    </w:p>
-    <w:p>
-      <w:pPr>
-        <w:jc w:val="both"/>
-      </w:pPr>
-    </w:p>
-    <w:p>
-      <w:pPr>
-        <w:ind w:firstLine="709"/>
-        <w:jc w:val="both"/>
-      </w:pPr>
       <w:r>
         <w:rPr>
           <w:noProof/>
-          <w:lang w:eastAsia="es-ES"/>
+          <w:lang w:eastAsia="ja-JP"/>
+        </w:rPr>
+        <w:drawing>
+          <wp:inline distT="0" distB="0" distL="0" distR="0">
+            <wp:extent cx="5400040" cy="3149600"/>
+            <wp:effectExtent l="19050" t="0" r="0" b="0"/>
+            <wp:docPr id="2" name="1 Imagen" descr="General.png"/>
+            <wp:cNvGraphicFramePr>
+              <a:graphicFrameLocks xmlns:a="http://schemas.openxmlformats.org/drawingml/2006/main" noChangeAspect="1"/>
+            </wp:cNvGraphicFramePr>
+            <a:graphic xmlns:a="http://schemas.openxmlformats.org/drawingml/2006/main">
+              <a:graphicData uri="http://schemas.openxmlformats.org/drawingml/2006/picture">
+                <pic:pic xmlns:pic="http://schemas.openxmlformats.org/drawingml/2006/picture">
+                  <pic:nvPicPr>
+                    <pic:cNvPr id="0" name="General.png"/>
+                    <pic:cNvPicPr/>
+                  </pic:nvPicPr>
+                  <pic:blipFill>
+                    <a:blip r:embed="rId8" cstate="print"/>
+                    <a:stretch>
+                      <a:fillRect/>
+                    </a:stretch>
+                  </pic:blipFill>
+                  <pic:spPr>
+                    <a:xfrm>
+                      <a:off x="0" y="0"/>
+                      <a:ext cx="5400040" cy="3149600"/>
+                    </a:xfrm>
+                    <a:prstGeom prst="rect">
+                      <a:avLst/>
+                    </a:prstGeom>
+                  </pic:spPr>
+                </pic:pic>
+              </a:graphicData>
+            </a:graphic>
+          </wp:inline>
+        </w:drawing>
+      </w:r>
+    </w:p>
+    <w:p>
+      <w:pPr>
+        <w:jc w:val="both"/>
+      </w:pPr>
+      <w:r>
+        <w:rPr>
+          <w:noProof/>
+          <w:lang w:eastAsia="ja-JP"/>
+        </w:rPr>
+        <w:drawing>
+          <wp:anchor distT="0" distB="0" distL="114300" distR="114300" simplePos="0" relativeHeight="251661312" behindDoc="0" locked="0" layoutInCell="1" allowOverlap="1">
+            <wp:simplePos x="0" y="0"/>
+            <wp:positionH relativeFrom="column">
+              <wp:posOffset>-556260</wp:posOffset>
+            </wp:positionH>
+            <wp:positionV relativeFrom="paragraph">
+              <wp:posOffset>643890</wp:posOffset>
+            </wp:positionV>
+            <wp:extent cx="6568440" cy="1981200"/>
+            <wp:effectExtent l="19050" t="0" r="3810" b="0"/>
+            <wp:wrapTopAndBottom/>
+            <wp:docPr id="9" name="4 Imagen" descr="Secuenciadia.png"/>
+            <wp:cNvGraphicFramePr>
+              <a:graphicFrameLocks xmlns:a="http://schemas.openxmlformats.org/drawingml/2006/main" noChangeAspect="1"/>
+            </wp:cNvGraphicFramePr>
+            <a:graphic xmlns:a="http://schemas.openxmlformats.org/drawingml/2006/main">
+              <a:graphicData uri="http://schemas.openxmlformats.org/drawingml/2006/picture">
+                <pic:pic xmlns:pic="http://schemas.openxmlformats.org/drawingml/2006/picture">
+                  <pic:nvPicPr>
+                    <pic:cNvPr id="0" name="Secuenciadia.png"/>
+                    <pic:cNvPicPr/>
+                  </pic:nvPicPr>
+                  <pic:blipFill>
+                    <a:blip r:embed="rId9" cstate="print"/>
+                    <a:stretch>
+                      <a:fillRect/>
+                    </a:stretch>
+                  </pic:blipFill>
+                  <pic:spPr>
+                    <a:xfrm>
+                      <a:off x="0" y="0"/>
+                      <a:ext cx="6568440" cy="1981200"/>
+                    </a:xfrm>
+                    <a:prstGeom prst="rect">
+                      <a:avLst/>
+                    </a:prstGeom>
+                  </pic:spPr>
+                </pic:pic>
+              </a:graphicData>
+            </a:graphic>
+          </wp:anchor>
+        </w:drawing>
+      </w:r>
+      <w:r>
+        <w:t xml:space="preserve">Diagrama de secuencia de la llamada a </w:t>
+      </w:r>
+      <w:proofErr w:type="spellStart"/>
+      <w:r>
+        <w:t>findproducts</w:t>
+      </w:r>
+      <w:proofErr w:type="spellEnd"/>
+      <w:r>
+        <w:t>: Nos muestra como obtiene los productos y sus valoraciones.</w:t>
+      </w:r>
+    </w:p>
+    <w:p>
+      <w:pPr>
+        <w:jc w:val="both"/>
+      </w:pPr>
+    </w:p>
+    <w:p>
+      <w:pPr>
+        <w:jc w:val="both"/>
+      </w:pPr>
+    </w:p>
+    <w:p>
+      <w:pPr>
+        <w:pStyle w:val="Ttulo2"/>
+        <w:jc w:val="both"/>
+      </w:pPr>
+      <w:bookmarkStart w:id="3" w:name="_Toc418710756"/>
+      <w:r>
+        <w:t>2.2 Módulos</w:t>
+      </w:r>
+      <w:bookmarkEnd w:id="3"/>
+    </w:p>
+    <w:p>
+      <w:pPr>
+        <w:jc w:val="both"/>
+      </w:pPr>
+    </w:p>
+    <w:p>
+      <w:pPr>
+        <w:pStyle w:val="Ttulo3"/>
+        <w:jc w:val="both"/>
+      </w:pPr>
+      <w:bookmarkStart w:id="4" w:name="_Toc418710757"/>
+      <w:r>
+        <w:t xml:space="preserve">2.2.1 </w:t>
+      </w:r>
+      <w:proofErr w:type="spellStart"/>
+      <w:r>
+        <w:t>mashup-internalserver</w:t>
+      </w:r>
+      <w:bookmarkEnd w:id="4"/>
+      <w:proofErr w:type="spellEnd"/>
+    </w:p>
+    <w:p/>
+    <w:p>
+      <w:pPr>
+        <w:jc w:val="both"/>
+      </w:pPr>
+      <w:r>
+        <w:rPr>
+          <w:noProof/>
+          <w:lang w:eastAsia="ja-JP"/>
+        </w:rPr>
+        <w:drawing>
+          <wp:inline distT="0" distB="0" distL="0" distR="0">
+            <wp:extent cx="1724025" cy="1800225"/>
+            <wp:effectExtent l="19050" t="0" r="9525" b="0"/>
+            <wp:docPr id="3" name="2 Imagen" descr="paquete-internalserver.png"/>
+            <wp:cNvGraphicFramePr>
+              <a:graphicFrameLocks xmlns:a="http://schemas.openxmlformats.org/drawingml/2006/main" noChangeAspect="1"/>
+            </wp:cNvGraphicFramePr>
+            <a:graphic xmlns:a="http://schemas.openxmlformats.org/drawingml/2006/main">
+              <a:graphicData uri="http://schemas.openxmlformats.org/drawingml/2006/picture">
+                <pic:pic xmlns:pic="http://schemas.openxmlformats.org/drawingml/2006/picture">
+                  <pic:nvPicPr>
+                    <pic:cNvPr id="0" name="paquete-internalserver.png"/>
+                    <pic:cNvPicPr/>
+                  </pic:nvPicPr>
+                  <pic:blipFill>
+                    <a:blip r:embed="rId10" cstate="print"/>
+                    <a:stretch>
+                      <a:fillRect/>
+                    </a:stretch>
+                  </pic:blipFill>
+                  <pic:spPr>
+                    <a:xfrm>
+                      <a:off x="0" y="0"/>
+                      <a:ext cx="1724025" cy="1800225"/>
+                    </a:xfrm>
+                    <a:prstGeom prst="rect">
+                      <a:avLst/>
+                    </a:prstGeom>
+                  </pic:spPr>
+                </pic:pic>
+              </a:graphicData>
+            </a:graphic>
+          </wp:inline>
+        </w:drawing>
+      </w:r>
+    </w:p>
+    <w:p>
+      <w:pPr>
+        <w:ind w:firstLine="709"/>
+        <w:jc w:val="both"/>
+      </w:pPr>
+      <w:r>
+        <w:rPr>
+          <w:noProof/>
+          <w:lang w:eastAsia="ja-JP"/>
         </w:rPr>
         <w:drawing>
           <wp:anchor distT="0" distB="0" distL="114300" distR="114300" simplePos="0" relativeHeight="251659264" behindDoc="0" locked="0" layoutInCell="1" allowOverlap="1">
@@ -1673,7 +1840,7 @@
                     <pic:cNvPicPr/>
                   </pic:nvPicPr>
                   <pic:blipFill>
-                    <a:blip r:embed="rId8" cstate="print"/>
+                    <a:blip r:embed="rId11" cstate="print"/>
                     <a:stretch>
                       <a:fillRect/>
                     </a:stretch>
@@ -1718,63 +1885,272 @@
       <w:bookmarkEnd w:id="5"/>
       <w:proofErr w:type="spellEnd"/>
     </w:p>
-    <w:p>
-      <w:pPr>
-        <w:jc w:val="both"/>
-      </w:pPr>
-    </w:p>
-    <w:p>
-      <w:pPr>
-        <w:ind w:firstLine="709"/>
-        <w:jc w:val="both"/>
-      </w:pPr>
-      <w:r>
-        <w:t xml:space="preserve">Módulo que implementa un servidor REST que ofrece un servicio ATOM con los últimos productos añadidos. Para obtener los productos hace una llamada a </w:t>
-      </w:r>
-      <w:proofErr w:type="spellStart"/>
-      <w:r>
-        <w:t>mashup-virtualstore</w:t>
-      </w:r>
-      <w:proofErr w:type="spellEnd"/>
-      <w:r>
-        <w:t>.</w:t>
-      </w:r>
-    </w:p>
-    <w:p>
-      <w:pPr>
-        <w:jc w:val="both"/>
-      </w:pPr>
-    </w:p>
-    <w:p>
-      <w:pPr>
-        <w:pStyle w:val="Ttulo3"/>
-        <w:jc w:val="both"/>
-      </w:pPr>
-      <w:bookmarkStart w:id="6" w:name="_Toc418710759"/>
-      <w:r>
-        <w:t xml:space="preserve">2.2.3 </w:t>
-      </w:r>
-      <w:proofErr w:type="spellStart"/>
-      <w:r>
-        <w:t>mashup-virtualstore</w:t>
-      </w:r>
-      <w:bookmarkEnd w:id="6"/>
-      <w:proofErr w:type="spellEnd"/>
-    </w:p>
-    <w:p>
-      <w:pPr>
-        <w:jc w:val="both"/>
-      </w:pPr>
-    </w:p>
-    <w:p>
-      <w:pPr>
-        <w:ind w:firstLine="709"/>
+    <w:p/>
+    <w:p>
+      <w:pPr>
         <w:jc w:val="both"/>
       </w:pPr>
       <w:r>
         <w:rPr>
           <w:noProof/>
-          <w:lang w:eastAsia="es-ES"/>
+          <w:lang w:eastAsia="ja-JP"/>
+        </w:rPr>
+        <w:drawing>
+          <wp:inline distT="0" distB="0" distL="0" distR="0">
+            <wp:extent cx="2895600" cy="1247775"/>
+            <wp:effectExtent l="19050" t="0" r="0" b="0"/>
+            <wp:docPr id="10" name="5 Imagen" descr="paquete-productnews.png"/>
+            <wp:cNvGraphicFramePr>
+              <a:graphicFrameLocks xmlns:a="http://schemas.openxmlformats.org/drawingml/2006/main" noChangeAspect="1"/>
+            </wp:cNvGraphicFramePr>
+            <a:graphic xmlns:a="http://schemas.openxmlformats.org/drawingml/2006/main">
+              <a:graphicData uri="http://schemas.openxmlformats.org/drawingml/2006/picture">
+                <pic:pic xmlns:pic="http://schemas.openxmlformats.org/drawingml/2006/picture">
+                  <pic:nvPicPr>
+                    <pic:cNvPr id="0" name="paquete-productnews.png"/>
+                    <pic:cNvPicPr/>
+                  </pic:nvPicPr>
+                  <pic:blipFill>
+                    <a:blip r:embed="rId12" cstate="print"/>
+                    <a:stretch>
+                      <a:fillRect/>
+                    </a:stretch>
+                  </pic:blipFill>
+                  <pic:spPr>
+                    <a:xfrm>
+                      <a:off x="0" y="0"/>
+                      <a:ext cx="2895600" cy="1247775"/>
+                    </a:xfrm>
+                    <a:prstGeom prst="rect">
+                      <a:avLst/>
+                    </a:prstGeom>
+                  </pic:spPr>
+                </pic:pic>
+              </a:graphicData>
+            </a:graphic>
+          </wp:inline>
+        </w:drawing>
+      </w:r>
+    </w:p>
+    <w:p>
+      <w:pPr>
+        <w:ind w:firstLine="709"/>
+        <w:jc w:val="both"/>
+      </w:pPr>
+      <w:r>
+        <w:lastRenderedPageBreak/>
+        <w:t xml:space="preserve">Módulo que implementa un servidor REST que ofrece un servicio ATOM con los últimos productos añadidos. Para obtener los productos hace una llamada a </w:t>
+      </w:r>
+      <w:proofErr w:type="spellStart"/>
+      <w:r>
+        <w:t>mashup-virtualstore</w:t>
+      </w:r>
+      <w:proofErr w:type="spellEnd"/>
+      <w:r>
+        <w:t>.</w:t>
+      </w:r>
+      <w:r>
+        <w:t xml:space="preserve"> El </w:t>
+      </w:r>
+      <w:proofErr w:type="spellStart"/>
+      <w:r>
+        <w:t>subpaquete</w:t>
+      </w:r>
+      <w:proofErr w:type="spellEnd"/>
+      <w:r>
+        <w:t xml:space="preserve"> </w:t>
+      </w:r>
+      <w:proofErr w:type="spellStart"/>
+      <w:r>
+        <w:t>Service</w:t>
+      </w:r>
+      <w:proofErr w:type="spellEnd"/>
+      <w:r>
+        <w:t xml:space="preserve"> contiene la definición de la clase </w:t>
+      </w:r>
+      <w:proofErr w:type="spellStart"/>
+      <w:r>
+        <w:t>Entry</w:t>
+      </w:r>
+      <w:proofErr w:type="spellEnd"/>
+      <w:r>
+        <w:t xml:space="preserve"> que se usa en el servicio </w:t>
+      </w:r>
+      <w:proofErr w:type="spellStart"/>
+      <w:r>
+        <w:t>ProductNewsService</w:t>
+      </w:r>
+      <w:proofErr w:type="spellEnd"/>
+      <w:r>
+        <w:t xml:space="preserve"> para generar el </w:t>
+      </w:r>
+      <w:proofErr w:type="spellStart"/>
+      <w:r>
+        <w:t>xml</w:t>
+      </w:r>
+      <w:proofErr w:type="spellEnd"/>
+      <w:r>
+        <w:t xml:space="preserve"> del </w:t>
+      </w:r>
+      <w:proofErr w:type="spellStart"/>
+      <w:r>
+        <w:t>feed</w:t>
+      </w:r>
+      <w:proofErr w:type="spellEnd"/>
+      <w:r>
+        <w:t xml:space="preserve"> ATOM. En el </w:t>
+      </w:r>
+      <w:proofErr w:type="spellStart"/>
+      <w:r>
+        <w:t>subpaquete</w:t>
+      </w:r>
+      <w:proofErr w:type="spellEnd"/>
+      <w:r>
+        <w:t xml:space="preserve"> </w:t>
+      </w:r>
+      <w:proofErr w:type="spellStart"/>
+      <w:r>
+        <w:t>EntryProvider</w:t>
+      </w:r>
+      <w:proofErr w:type="spellEnd"/>
+      <w:r>
+        <w:t xml:space="preserve"> se encuentran el resto de clases que obtienen elementos externos y transforman a </w:t>
+      </w:r>
+      <w:proofErr w:type="spellStart"/>
+      <w:r>
+        <w:t>Entrys</w:t>
+      </w:r>
+      <w:proofErr w:type="spellEnd"/>
+      <w:r>
+        <w:t xml:space="preserve"> para devolvérselos al servicio y que trabaje con ellos.</w:t>
+      </w:r>
+    </w:p>
+    <w:p>
+      <w:pPr>
+        <w:ind w:firstLine="709"/>
+        <w:jc w:val="both"/>
+      </w:pPr>
+      <w:r>
+        <w:rPr>
+          <w:noProof/>
+          <w:lang w:eastAsia="ja-JP"/>
+        </w:rPr>
+        <w:drawing>
+          <wp:inline distT="0" distB="0" distL="0" distR="0">
+            <wp:extent cx="5400040" cy="2905760"/>
+            <wp:effectExtent l="19050" t="0" r="0" b="0"/>
+            <wp:docPr id="12" name="11 Imagen" descr="productsnews.png"/>
+            <wp:cNvGraphicFramePr>
+              <a:graphicFrameLocks xmlns:a="http://schemas.openxmlformats.org/drawingml/2006/main" noChangeAspect="1"/>
+            </wp:cNvGraphicFramePr>
+            <a:graphic xmlns:a="http://schemas.openxmlformats.org/drawingml/2006/main">
+              <a:graphicData uri="http://schemas.openxmlformats.org/drawingml/2006/picture">
+                <pic:pic xmlns:pic="http://schemas.openxmlformats.org/drawingml/2006/picture">
+                  <pic:nvPicPr>
+                    <pic:cNvPr id="0" name="productsnews.png"/>
+                    <pic:cNvPicPr/>
+                  </pic:nvPicPr>
+                  <pic:blipFill>
+                    <a:blip r:embed="rId13" cstate="print"/>
+                    <a:stretch>
+                      <a:fillRect/>
+                    </a:stretch>
+                  </pic:blipFill>
+                  <pic:spPr>
+                    <a:xfrm>
+                      <a:off x="0" y="0"/>
+                      <a:ext cx="5400040" cy="2905760"/>
+                    </a:xfrm>
+                    <a:prstGeom prst="rect">
+                      <a:avLst/>
+                    </a:prstGeom>
+                  </pic:spPr>
+                </pic:pic>
+              </a:graphicData>
+            </a:graphic>
+          </wp:inline>
+        </w:drawing>
+      </w:r>
+    </w:p>
+    <w:p>
+      <w:pPr>
+        <w:jc w:val="both"/>
+      </w:pPr>
+    </w:p>
+    <w:p>
+      <w:pPr>
+        <w:pStyle w:val="Ttulo3"/>
+        <w:jc w:val="both"/>
+      </w:pPr>
+      <w:bookmarkStart w:id="6" w:name="_Toc418710759"/>
+      <w:r>
+        <w:t xml:space="preserve">2.2.3 </w:t>
+      </w:r>
+      <w:proofErr w:type="spellStart"/>
+      <w:r>
+        <w:t>mashup-virtualstore</w:t>
+      </w:r>
+      <w:bookmarkEnd w:id="6"/>
+      <w:proofErr w:type="spellEnd"/>
+    </w:p>
+    <w:p>
+      <w:r>
+        <w:rPr>
+          <w:noProof/>
+          <w:lang w:eastAsia="ja-JP"/>
+        </w:rPr>
+        <w:drawing>
+          <wp:inline distT="0" distB="0" distL="0" distR="0">
+            <wp:extent cx="2581275" cy="3829050"/>
+            <wp:effectExtent l="19050" t="0" r="9525" b="0"/>
+            <wp:docPr id="14" name="10 Imagen" descr="paquete-virtualstore.png"/>
+            <wp:cNvGraphicFramePr>
+              <a:graphicFrameLocks xmlns:a="http://schemas.openxmlformats.org/drawingml/2006/main" noChangeAspect="1"/>
+            </wp:cNvGraphicFramePr>
+            <a:graphic xmlns:a="http://schemas.openxmlformats.org/drawingml/2006/main">
+              <a:graphicData uri="http://schemas.openxmlformats.org/drawingml/2006/picture">
+                <pic:pic xmlns:pic="http://schemas.openxmlformats.org/drawingml/2006/picture">
+                  <pic:nvPicPr>
+                    <pic:cNvPr id="0" name="paquete-virtualstore.png"/>
+                    <pic:cNvPicPr/>
+                  </pic:nvPicPr>
+                  <pic:blipFill>
+                    <a:blip r:embed="rId14" cstate="print"/>
+                    <a:stretch>
+                      <a:fillRect/>
+                    </a:stretch>
+                  </pic:blipFill>
+                  <pic:spPr>
+                    <a:xfrm>
+                      <a:off x="0" y="0"/>
+                      <a:ext cx="2581275" cy="3829050"/>
+                    </a:xfrm>
+                    <a:prstGeom prst="rect">
+                      <a:avLst/>
+                    </a:prstGeom>
+                  </pic:spPr>
+                </pic:pic>
+              </a:graphicData>
+            </a:graphic>
+          </wp:inline>
+        </w:drawing>
+      </w:r>
+    </w:p>
+    <w:p/>
+    <w:p>
+      <w:pPr>
+        <w:jc w:val="both"/>
+      </w:pPr>
+    </w:p>
+    <w:p>
+      <w:pPr>
+        <w:ind w:firstLine="709"/>
+        <w:jc w:val="both"/>
+      </w:pPr>
+      <w:r>
+        <w:rPr>
+          <w:noProof/>
+          <w:lang w:eastAsia="ja-JP"/>
         </w:rPr>
         <w:drawing>
           <wp:anchor distT="0" distB="0" distL="114300" distR="114300" simplePos="0" relativeHeight="251658240" behindDoc="0" locked="0" layoutInCell="1" allowOverlap="1">
@@ -1800,7 +2176,7 @@
                     <pic:cNvPicPr/>
                   </pic:nvPicPr>
                   <pic:blipFill>
-                    <a:blip r:embed="rId9" cstate="print"/>
+                    <a:blip r:embed="rId15" cstate="print"/>
                     <a:stretch>
                       <a:fillRect/>
                     </a:stretch>
@@ -1838,198 +2214,412 @@
         <w:ind w:firstLine="709"/>
         <w:jc w:val="both"/>
       </w:pPr>
-      <w:r>
-        <w:rPr>
-          <w:noProof/>
-          <w:lang w:eastAsia="es-ES"/>
-        </w:rPr>
-        <w:drawing>
-          <wp:anchor distT="0" distB="0" distL="114300" distR="114300" simplePos="0" relativeHeight="251660288" behindDoc="0" locked="0" layoutInCell="1" allowOverlap="1">
-            <wp:simplePos x="0" y="0"/>
-            <wp:positionH relativeFrom="column">
-              <wp:posOffset>-661035</wp:posOffset>
-            </wp:positionH>
-            <wp:positionV relativeFrom="paragraph">
-              <wp:posOffset>648970</wp:posOffset>
-            </wp:positionV>
-            <wp:extent cx="6568440" cy="1981200"/>
-            <wp:effectExtent l="19050" t="0" r="3810" b="0"/>
-            <wp:wrapTopAndBottom/>
-            <wp:docPr id="5" name="4 Imagen" descr="Secuenciadia.png"/>
-            <wp:cNvGraphicFramePr>
-              <a:graphicFrameLocks xmlns:a="http://schemas.openxmlformats.org/drawingml/2006/main" noChangeAspect="1"/>
-            </wp:cNvGraphicFramePr>
-            <a:graphic xmlns:a="http://schemas.openxmlformats.org/drawingml/2006/main">
-              <a:graphicData uri="http://schemas.openxmlformats.org/drawingml/2006/picture">
-                <pic:pic xmlns:pic="http://schemas.openxmlformats.org/drawingml/2006/picture">
-                  <pic:nvPicPr>
-                    <pic:cNvPr id="0" name="Secuenciadia.png"/>
-                    <pic:cNvPicPr/>
-                  </pic:nvPicPr>
-                  <pic:blipFill>
-                    <a:blip r:embed="rId10" cstate="print"/>
-                    <a:stretch>
-                      <a:fillRect/>
-                    </a:stretch>
-                  </pic:blipFill>
-                  <pic:spPr>
-                    <a:xfrm>
-                      <a:off x="0" y="0"/>
-                      <a:ext cx="6568440" cy="1981200"/>
-                    </a:xfrm>
-                    <a:prstGeom prst="rect">
-                      <a:avLst/>
-                    </a:prstGeom>
-                  </pic:spPr>
-                </pic:pic>
-              </a:graphicData>
-            </a:graphic>
-          </wp:anchor>
-        </w:drawing>
-      </w:r>
-      <w:r>
-        <w:t xml:space="preserve">Diagrama de secuencia de la llamada a </w:t>
-      </w:r>
-      <w:proofErr w:type="spellStart"/>
-      <w:r>
-        <w:t>findproducts</w:t>
-      </w:r>
-      <w:proofErr w:type="spellEnd"/>
-      <w:r>
-        <w:t>: Nos muestra como obtiene los productos y sus valoraciones</w:t>
-      </w:r>
+    </w:p>
+    <w:p>
+      <w:pPr>
+        <w:pStyle w:val="Ttulo4"/>
+        <w:jc w:val="both"/>
+      </w:pPr>
+      <w:bookmarkStart w:id="7" w:name="_Toc418710760"/>
+      <w:r>
+        <w:t xml:space="preserve">2.2.3.1 </w:t>
+      </w:r>
+      <w:proofErr w:type="spellStart"/>
+      <w:r>
+        <w:t>productprovider</w:t>
+      </w:r>
+      <w:bookmarkEnd w:id="7"/>
+      <w:proofErr w:type="spellEnd"/>
+    </w:p>
+    <w:p>
+      <w:pPr>
+        <w:jc w:val="both"/>
+      </w:pPr>
+    </w:p>
+    <w:p>
+      <w:pPr>
+        <w:jc w:val="both"/>
+      </w:pPr>
+      <w:r>
+        <w:t xml:space="preserve">Módulo que se encarga de obtener los productos desde los distintos servicios y </w:t>
+      </w:r>
+      <w:r>
+        <w:t>transfórmalos</w:t>
+      </w:r>
+      <w:r>
+        <w:t xml:space="preserve"> a un mismo tipo</w:t>
+      </w:r>
+      <w:r>
+        <w:t xml:space="preserve">, esté módulo une los </w:t>
+      </w:r>
+      <w:proofErr w:type="spellStart"/>
+      <w:r>
+        <w:t>providers</w:t>
+      </w:r>
+      <w:proofErr w:type="spellEnd"/>
+      <w:r>
+        <w:t xml:space="preserve"> que se especifican en el archivo de configuración (independientemente de su número).</w:t>
+      </w:r>
+    </w:p>
+    <w:p>
+      <w:pPr>
+        <w:pStyle w:val="Ttulo5"/>
+        <w:jc w:val="both"/>
+      </w:pPr>
+      <w:bookmarkStart w:id="8" w:name="_Toc418710761"/>
+      <w:r>
+        <w:t xml:space="preserve">2.2.3.1.1 </w:t>
+      </w:r>
+      <w:proofErr w:type="spellStart"/>
+      <w:r>
+        <w:t>internalprovider</w:t>
+      </w:r>
+      <w:bookmarkEnd w:id="8"/>
+      <w:proofErr w:type="spellEnd"/>
+    </w:p>
+    <w:p>
+      <w:pPr>
+        <w:jc w:val="both"/>
+      </w:pPr>
+      <w:r>
+        <w:t>Obtiene los productos del servidor interno.</w:t>
+      </w:r>
+    </w:p>
+    <w:p>
+      <w:pPr>
+        <w:pStyle w:val="Ttulo5"/>
+        <w:jc w:val="both"/>
+      </w:pPr>
+      <w:bookmarkStart w:id="9" w:name="_Toc418710762"/>
+      <w:r>
+        <w:t xml:space="preserve">2.2.3.1.2 </w:t>
+      </w:r>
+      <w:proofErr w:type="spellStart"/>
+      <w:r>
+        <w:t>ebayprovider</w:t>
+      </w:r>
+      <w:bookmarkEnd w:id="9"/>
+      <w:proofErr w:type="spellEnd"/>
+    </w:p>
+    <w:p>
+      <w:pPr>
+        <w:jc w:val="both"/>
+      </w:pPr>
+      <w:r>
+        <w:t>Obtiene los productos del servidor de EBay</w:t>
+      </w:r>
+    </w:p>
+    <w:p>
+      <w:pPr>
+        <w:jc w:val="both"/>
+      </w:pPr>
+    </w:p>
+    <w:p>
+      <w:pPr>
+        <w:pStyle w:val="Ttulo4"/>
+        <w:jc w:val="both"/>
+      </w:pPr>
+      <w:bookmarkStart w:id="10" w:name="_Toc418710763"/>
+      <w:r>
+        <w:t>2.2.3.2</w:t>
+      </w:r>
+      <w:r>
+        <w:t xml:space="preserve"> </w:t>
+      </w:r>
+      <w:proofErr w:type="spellStart"/>
+      <w:r>
+        <w:t>reviewprovider</w:t>
+      </w:r>
+      <w:bookmarkEnd w:id="10"/>
+      <w:proofErr w:type="spellEnd"/>
+    </w:p>
+    <w:p>
+      <w:pPr>
+        <w:jc w:val="both"/>
+      </w:pPr>
+      <w:r>
+        <w:t xml:space="preserve">Módulo que obtiene las valoraciones de los productos haciendo una petición REST a </w:t>
+      </w:r>
+      <w:proofErr w:type="spellStart"/>
+      <w:r>
+        <w:t>Facebook</w:t>
+      </w:r>
+      <w:proofErr w:type="spellEnd"/>
       <w:r>
         <w:t>.</w:t>
       </w:r>
+    </w:p>
+    <w:p>
       <w:r>
         <w:br w:type="page"/>
       </w:r>
     </w:p>
     <w:p>
       <w:pPr>
-        <w:pStyle w:val="Ttulo4"/>
-        <w:jc w:val="both"/>
-      </w:pPr>
-      <w:bookmarkStart w:id="7" w:name="_Toc418710760"/>
+        <w:pStyle w:val="Ttulo1"/>
+        <w:jc w:val="both"/>
+      </w:pPr>
+      <w:bookmarkStart w:id="11" w:name="_Toc418710764"/>
       <w:r>
         <w:lastRenderedPageBreak/>
-        <w:t xml:space="preserve">2.2.3.1 </w:t>
-      </w:r>
-      <w:proofErr w:type="spellStart"/>
-      <w:r>
-        <w:t>productprovider</w:t>
-      </w:r>
-      <w:bookmarkEnd w:id="7"/>
-      <w:proofErr w:type="spellEnd"/>
-    </w:p>
-    <w:p>
-      <w:pPr>
-        <w:jc w:val="both"/>
-      </w:pPr>
-    </w:p>
-    <w:p>
-      <w:pPr>
-        <w:jc w:val="both"/>
-      </w:pPr>
-      <w:r>
-        <w:t xml:space="preserve">Módulo que se encarga de obtener los productos desde los distintos servicios y </w:t>
-      </w:r>
-      <w:r>
-        <w:t>transfórmalos</w:t>
-      </w:r>
-      <w:r>
-        <w:t xml:space="preserve"> a un mismo tipo</w:t>
-      </w:r>
-      <w:r>
-        <w:t xml:space="preserve">, esté módulo une los </w:t>
-      </w:r>
-      <w:proofErr w:type="spellStart"/>
-      <w:r>
-        <w:t>providers</w:t>
-      </w:r>
-      <w:proofErr w:type="spellEnd"/>
-      <w:r>
-        <w:t xml:space="preserve"> que se especifican en el archivo de configuración (independientemente de su número).</w:t>
-      </w:r>
-    </w:p>
-    <w:p>
-      <w:pPr>
-        <w:pStyle w:val="Ttulo5"/>
-        <w:jc w:val="both"/>
-      </w:pPr>
-      <w:bookmarkStart w:id="8" w:name="_Toc418710761"/>
-      <w:r>
-        <w:t xml:space="preserve">2.2.3.1.1 </w:t>
-      </w:r>
-      <w:proofErr w:type="spellStart"/>
-      <w:r>
-        <w:t>internalprovider</w:t>
-      </w:r>
-      <w:bookmarkEnd w:id="8"/>
-      <w:proofErr w:type="spellEnd"/>
-    </w:p>
-    <w:p>
-      <w:pPr>
-        <w:jc w:val="both"/>
-      </w:pPr>
-      <w:r>
-        <w:t>Obtiene los productos del servidor interno.</w:t>
-      </w:r>
-    </w:p>
-    <w:p>
-      <w:pPr>
-        <w:pStyle w:val="Ttulo5"/>
-        <w:jc w:val="both"/>
-      </w:pPr>
-      <w:bookmarkStart w:id="9" w:name="_Toc418710762"/>
-      <w:r>
-        <w:t xml:space="preserve">2.2.3.1.2 </w:t>
-      </w:r>
-      <w:proofErr w:type="spellStart"/>
-      <w:r>
-        <w:t>ebayprovider</w:t>
-      </w:r>
-      <w:bookmarkEnd w:id="9"/>
-      <w:proofErr w:type="spellEnd"/>
-    </w:p>
-    <w:p>
-      <w:pPr>
-        <w:jc w:val="both"/>
-      </w:pPr>
-      <w:r>
-        <w:t>Obtiene los productos del servidor de EBay</w:t>
-      </w:r>
-    </w:p>
-    <w:p>
-      <w:pPr>
-        <w:jc w:val="both"/>
-      </w:pPr>
-    </w:p>
-    <w:p>
-      <w:pPr>
-        <w:pStyle w:val="Ttulo4"/>
-        <w:jc w:val="both"/>
-      </w:pPr>
-      <w:bookmarkStart w:id="10" w:name="_Toc418710763"/>
-      <w:r>
-        <w:t>2.2.3.2</w:t>
-      </w:r>
+        <w:t>3. Compilación</w:t>
+      </w:r>
+      <w:bookmarkEnd w:id="11"/>
+    </w:p>
+    <w:p>
+      <w:pPr>
+        <w:jc w:val="both"/>
+      </w:pPr>
+    </w:p>
+    <w:p>
+      <w:pPr>
+        <w:ind w:firstLine="709"/>
+        <w:jc w:val="both"/>
+      </w:pPr>
+      <w:r>
+        <w:t xml:space="preserve">El entorno </w:t>
+      </w:r>
+      <w:proofErr w:type="spellStart"/>
+      <w:r>
+        <w:t>Maven</w:t>
+      </w:r>
+      <w:proofErr w:type="spellEnd"/>
+      <w:r>
+        <w:t xml:space="preserve"> está configurado para que la aplicación pueda que sus diferentes módulos puedan ser ejecutados directamente mediante el uso de </w:t>
+      </w:r>
+      <w:proofErr w:type="spellStart"/>
+      <w:r>
+        <w:t>Jetty</w:t>
+      </w:r>
+      <w:proofErr w:type="spellEnd"/>
+      <w:r>
+        <w:t xml:space="preserve">; en este caso los servicios </w:t>
+      </w:r>
+      <w:proofErr w:type="spellStart"/>
+      <w:r>
+        <w:t>mashup-internalserver</w:t>
+      </w:r>
+      <w:proofErr w:type="spellEnd"/>
+      <w:r>
+        <w:t xml:space="preserve">, </w:t>
+      </w:r>
+      <w:proofErr w:type="spellStart"/>
+      <w:r>
+        <w:t>mashup-productnews</w:t>
+      </w:r>
+      <w:proofErr w:type="spellEnd"/>
       <w:r>
         <w:t xml:space="preserve"> </w:t>
       </w:r>
-      <w:proofErr w:type="spellStart"/>
-      <w:r>
-        <w:t>reviewprovider</w:t>
-      </w:r>
-      <w:bookmarkEnd w:id="10"/>
-      <w:proofErr w:type="spellEnd"/>
-    </w:p>
-    <w:p>
-      <w:pPr>
-        <w:jc w:val="both"/>
-      </w:pPr>
-      <w:r>
-        <w:t xml:space="preserve">Módulo que obtiene las valoraciones de los productos haciendo una petición REST a </w:t>
+      <w:r>
+        <w:t xml:space="preserve">y </w:t>
+      </w:r>
+      <w:proofErr w:type="spellStart"/>
+      <w:r>
+        <w:t>mashup-ui</w:t>
+      </w:r>
+      <w:proofErr w:type="spellEnd"/>
+      <w:r>
+        <w:t xml:space="preserve"> funcionan en puertos distintos ya que cada uno utiliza una instancia distinta del servidor de aplicaciones </w:t>
+      </w:r>
+      <w:proofErr w:type="spellStart"/>
+      <w:r>
+        <w:t>Jetty</w:t>
+      </w:r>
+      <w:proofErr w:type="spellEnd"/>
+      <w:r>
+        <w:t>. Están configuradas para que se ejecuten en los puertos 8081, 8082 y 8080 respectivamente.</w:t>
+      </w:r>
+    </w:p>
+    <w:p>
+      <w:pPr>
+        <w:ind w:firstLine="709"/>
+        <w:jc w:val="both"/>
+      </w:pPr>
+      <w:r>
+        <w:t xml:space="preserve">También se puede compilar para usarse en </w:t>
+      </w:r>
+      <w:proofErr w:type="spellStart"/>
+      <w:r>
+        <w:t>Tomcat</w:t>
+      </w:r>
+      <w:proofErr w:type="spellEnd"/>
+      <w:r>
+        <w:t xml:space="preserve">, para ello hacemos un </w:t>
+      </w:r>
+      <w:proofErr w:type="spellStart"/>
+      <w:r>
+        <w:t>maven</w:t>
+      </w:r>
+      <w:proofErr w:type="spellEnd"/>
+      <w:r>
+        <w:t xml:space="preserve"> compile o </w:t>
+      </w:r>
+      <w:proofErr w:type="spellStart"/>
+      <w:r>
+        <w:t>maven</w:t>
+      </w:r>
+      <w:proofErr w:type="spellEnd"/>
+      <w:r>
+        <w:t xml:space="preserve"> </w:t>
+      </w:r>
+      <w:proofErr w:type="spellStart"/>
+      <w:r>
+        <w:t>install</w:t>
+      </w:r>
+      <w:proofErr w:type="spellEnd"/>
+      <w:r>
+        <w:t xml:space="preserve"> para </w:t>
+      </w:r>
+      <w:r>
+        <w:t>generar</w:t>
+      </w:r>
+      <w:r>
+        <w:t xml:space="preserve"> los .</w:t>
+      </w:r>
+      <w:proofErr w:type="spellStart"/>
+      <w:r>
+        <w:t>war</w:t>
+      </w:r>
+      <w:proofErr w:type="spellEnd"/>
+      <w:r>
+        <w:t>. Copiamos los .</w:t>
+      </w:r>
+      <w:proofErr w:type="spellStart"/>
+      <w:r>
+        <w:t>war</w:t>
+      </w:r>
+      <w:proofErr w:type="spellEnd"/>
+      <w:r>
+        <w:t xml:space="preserve"> en la carpeta </w:t>
+      </w:r>
+      <w:proofErr w:type="spellStart"/>
+      <w:r>
+        <w:t>wwapps</w:t>
+      </w:r>
+      <w:proofErr w:type="spellEnd"/>
+      <w:r>
+        <w:t xml:space="preserve"> de Apache </w:t>
+      </w:r>
+      <w:proofErr w:type="spellStart"/>
+      <w:r>
+        <w:t>Tomcat</w:t>
+      </w:r>
+      <w:proofErr w:type="spellEnd"/>
+      <w:r>
+        <w:t xml:space="preserve"> (en este caso se ha utilizado la versión 8</w:t>
+      </w:r>
+      <w:r>
+        <w:t>.0.15</w:t>
+      </w:r>
+      <w:r>
+        <w:t xml:space="preserve"> de Apache </w:t>
+      </w:r>
+      <w:proofErr w:type="spellStart"/>
+      <w:r>
+        <w:t>Tomcat</w:t>
+      </w:r>
+      <w:proofErr w:type="spellEnd"/>
+      <w:r>
+        <w:t xml:space="preserve"> que ya carga </w:t>
+      </w:r>
+      <w:r>
+        <w:t>automáticamente</w:t>
+      </w:r>
+      <w:r>
+        <w:t xml:space="preserve"> dichos módulos). Si se va a ejecutar de esta forma hay que tener en cuenta que el puerto donde se </w:t>
+      </w:r>
+      <w:r>
+        <w:t>ejecuta</w:t>
+      </w:r>
+      <w:r>
+        <w:t xml:space="preserve"> </w:t>
+      </w:r>
+      <w:proofErr w:type="spellStart"/>
+      <w:r>
+        <w:t>ma</w:t>
+      </w:r>
+      <w:r>
+        <w:t>s</w:t>
+      </w:r>
+      <w:r>
+        <w:t>hup-internalserver</w:t>
+      </w:r>
+      <w:proofErr w:type="spellEnd"/>
+      <w:r>
+        <w:t xml:space="preserve"> puede cambiar y que por ello puede que tengamos que cambiar la </w:t>
+      </w:r>
+      <w:r>
+        <w:t>configuración</w:t>
+      </w:r>
+      <w:r>
+        <w:t xml:space="preserve"> de </w:t>
+      </w:r>
+      <w:proofErr w:type="spellStart"/>
+      <w:r>
+        <w:t>mashup-virtualsto</w:t>
+      </w:r>
+      <w:r>
+        <w:t>r</w:t>
+      </w:r>
+      <w:r>
+        <w:t>e</w:t>
+      </w:r>
+      <w:proofErr w:type="spellEnd"/>
+      <w:r>
+        <w:t xml:space="preserve"> </w:t>
+      </w:r>
+      <w:r>
+        <w:t>indicándole</w:t>
+      </w:r>
+      <w:r>
+        <w:t xml:space="preserve"> la nueva </w:t>
+      </w:r>
+      <w:r>
+        <w:t>dirección</w:t>
+      </w:r>
+      <w:r>
+        <w:t xml:space="preserve"> donde se </w:t>
+      </w:r>
+      <w:r>
+        <w:t>encuentra</w:t>
+      </w:r>
+      <w:r>
+        <w:t xml:space="preserve"> ese servicio.</w:t>
+      </w:r>
+    </w:p>
+    <w:p>
+      <w:pPr>
+        <w:pStyle w:val="Ttulo1"/>
+        <w:jc w:val="both"/>
+      </w:pPr>
+      <w:bookmarkStart w:id="12" w:name="_Toc418710765"/>
+      <w:r>
+        <w:t>4. Problemas conocidos</w:t>
+      </w:r>
+      <w:bookmarkEnd w:id="12"/>
+    </w:p>
+    <w:p>
+      <w:pPr>
+        <w:jc w:val="both"/>
+      </w:pPr>
+    </w:p>
+    <w:p>
+      <w:pPr>
+        <w:ind w:firstLine="709"/>
+        <w:jc w:val="both"/>
+      </w:pPr>
+      <w:r>
+        <w:t>El código desarrollado en esta práctica no tiene ningún error conocido. Dado que no era el objetivo de esta práctica y para no tener que añadir muchos productos, el servidor interno de productos se han simplificado y devuelve siempre los mismos productos, sin realizar ningún tipo de búsqueda.</w:t>
+      </w:r>
+    </w:p>
+    <w:p>
+      <w:pPr>
+        <w:ind w:firstLine="709"/>
+        <w:jc w:val="both"/>
+      </w:pPr>
+      <w:r>
+        <w:t xml:space="preserve">El único problema conocido es que </w:t>
       </w:r>
       <w:proofErr w:type="spellStart"/>
       <w:r>
@@ -2037,287 +2627,6 @@
       </w:r>
       <w:proofErr w:type="spellEnd"/>
       <w:r>
-        <w:t>.</w:t>
-      </w:r>
-    </w:p>
-    <w:p>
-      <w:pPr>
-        <w:jc w:val="both"/>
-      </w:pPr>
-    </w:p>
-    <w:p>
-      <w:pPr>
-        <w:pStyle w:val="Ttulo1"/>
-        <w:jc w:val="both"/>
-      </w:pPr>
-      <w:bookmarkStart w:id="11" w:name="_Toc418710764"/>
-      <w:r>
-        <w:t>3. Compilación</w:t>
-      </w:r>
-      <w:bookmarkEnd w:id="11"/>
-    </w:p>
-    <w:p>
-      <w:pPr>
-        <w:jc w:val="both"/>
-      </w:pPr>
-    </w:p>
-    <w:p>
-      <w:pPr>
-        <w:ind w:firstLine="709"/>
-        <w:jc w:val="both"/>
-      </w:pPr>
-      <w:r>
-        <w:t xml:space="preserve">El entorno </w:t>
-      </w:r>
-      <w:proofErr w:type="spellStart"/>
-      <w:r>
-        <w:t>Maven</w:t>
-      </w:r>
-      <w:proofErr w:type="spellEnd"/>
-      <w:r>
-        <w:t xml:space="preserve"> está configurado para que la aplicación pueda que sus diferentes módulos puedan ser ejecutados directamente mediante el uso de </w:t>
-      </w:r>
-      <w:proofErr w:type="spellStart"/>
-      <w:r>
-        <w:t>Jetty</w:t>
-      </w:r>
-      <w:proofErr w:type="spellEnd"/>
-      <w:r>
-        <w:t xml:space="preserve">; en este caso los servicios </w:t>
-      </w:r>
-      <w:proofErr w:type="spellStart"/>
-      <w:r>
-        <w:t>mashup-internalserver</w:t>
-      </w:r>
-      <w:proofErr w:type="spellEnd"/>
-      <w:r>
-        <w:t xml:space="preserve">, </w:t>
-      </w:r>
-      <w:proofErr w:type="spellStart"/>
-      <w:r>
-        <w:t>mashup-productnews</w:t>
-      </w:r>
-      <w:proofErr w:type="spellEnd"/>
-      <w:r>
-        <w:t xml:space="preserve"> </w:t>
-      </w:r>
-      <w:r>
-        <w:t xml:space="preserve">y </w:t>
-      </w:r>
-      <w:proofErr w:type="spellStart"/>
-      <w:r>
-        <w:t>mashup-ui</w:t>
-      </w:r>
-      <w:proofErr w:type="spellEnd"/>
-      <w:r>
-        <w:t xml:space="preserve"> funcionan en puertos distintos ya que cada uno utiliza una instancia distinta del servidor de aplicaciones </w:t>
-      </w:r>
-      <w:proofErr w:type="spellStart"/>
-      <w:r>
-        <w:t>Jetty</w:t>
-      </w:r>
-      <w:proofErr w:type="spellEnd"/>
-      <w:r>
-        <w:t>. Están configuradas para que se ejecuten en los puertos 8081, 8082 y 8080 respectivamente.</w:t>
-      </w:r>
-    </w:p>
-    <w:p>
-      <w:pPr>
-        <w:ind w:firstLine="709"/>
-        <w:jc w:val="both"/>
-      </w:pPr>
-      <w:r>
-        <w:t xml:space="preserve">También se puede compilar para usarse en </w:t>
-      </w:r>
-      <w:proofErr w:type="spellStart"/>
-      <w:r>
-        <w:t>Tomcat</w:t>
-      </w:r>
-      <w:proofErr w:type="spellEnd"/>
-      <w:r>
-        <w:t xml:space="preserve">, para ello hacemos un </w:t>
-      </w:r>
-      <w:proofErr w:type="spellStart"/>
-      <w:r>
-        <w:t>maven</w:t>
-      </w:r>
-      <w:proofErr w:type="spellEnd"/>
-      <w:r>
-        <w:t xml:space="preserve"> compile o </w:t>
-      </w:r>
-      <w:proofErr w:type="spellStart"/>
-      <w:r>
-        <w:t>maven</w:t>
-      </w:r>
-      <w:proofErr w:type="spellEnd"/>
-      <w:r>
-        <w:t xml:space="preserve"> </w:t>
-      </w:r>
-      <w:proofErr w:type="spellStart"/>
-      <w:r>
-        <w:t>install</w:t>
-      </w:r>
-      <w:proofErr w:type="spellEnd"/>
-      <w:r>
-        <w:t xml:space="preserve"> para </w:t>
-      </w:r>
-      <w:r>
-        <w:t>generar</w:t>
-      </w:r>
-      <w:r>
-        <w:t xml:space="preserve"> los .</w:t>
-      </w:r>
-      <w:proofErr w:type="spellStart"/>
-      <w:r>
-        <w:t>war</w:t>
-      </w:r>
-      <w:proofErr w:type="spellEnd"/>
-      <w:r>
-        <w:t>. Copiamos los .</w:t>
-      </w:r>
-      <w:proofErr w:type="spellStart"/>
-      <w:r>
-        <w:t>war</w:t>
-      </w:r>
-      <w:proofErr w:type="spellEnd"/>
-      <w:r>
-        <w:t xml:space="preserve"> en la carpeta </w:t>
-      </w:r>
-      <w:proofErr w:type="spellStart"/>
-      <w:r>
-        <w:t>wwapps</w:t>
-      </w:r>
-      <w:proofErr w:type="spellEnd"/>
-      <w:r>
-        <w:t xml:space="preserve"> de Apache </w:t>
-      </w:r>
-      <w:proofErr w:type="spellStart"/>
-      <w:r>
-        <w:t>Tomcat</w:t>
-      </w:r>
-      <w:proofErr w:type="spellEnd"/>
-      <w:r>
-        <w:t xml:space="preserve"> (en este caso se ha utilizado la versión 8</w:t>
-      </w:r>
-      <w:r>
-        <w:t>.0.15</w:t>
-      </w:r>
-      <w:r>
-        <w:t xml:space="preserve"> de Apache </w:t>
-      </w:r>
-      <w:proofErr w:type="spellStart"/>
-      <w:r>
-        <w:t>Tomcat</w:t>
-      </w:r>
-      <w:proofErr w:type="spellEnd"/>
-      <w:r>
-        <w:t xml:space="preserve"> que ya carga </w:t>
-      </w:r>
-      <w:r>
-        <w:t>automáticamente</w:t>
-      </w:r>
-      <w:r>
-        <w:t xml:space="preserve"> dichos módulos). Si se va a ejecutar de esta forma hay que tener en cuenta que el puerto donde se </w:t>
-      </w:r>
-      <w:r>
-        <w:t>ejecuta</w:t>
-      </w:r>
-      <w:r>
-        <w:t xml:space="preserve"> </w:t>
-      </w:r>
-      <w:proofErr w:type="spellStart"/>
-      <w:r>
-        <w:t>ma</w:t>
-      </w:r>
-      <w:r>
-        <w:t>s</w:t>
-      </w:r>
-      <w:r>
-        <w:t>hup-internalserver</w:t>
-      </w:r>
-      <w:proofErr w:type="spellEnd"/>
-      <w:r>
-        <w:t xml:space="preserve"> puede cambiar y que por ello puede que tengamos que cambiar la </w:t>
-      </w:r>
-      <w:r>
-        <w:t>configuración</w:t>
-      </w:r>
-      <w:r>
-        <w:t xml:space="preserve"> de </w:t>
-      </w:r>
-      <w:proofErr w:type="spellStart"/>
-      <w:r>
-        <w:t>mashup-virtualsto</w:t>
-      </w:r>
-      <w:r>
-        <w:t>r</w:t>
-      </w:r>
-      <w:r>
-        <w:t>e</w:t>
-      </w:r>
-      <w:proofErr w:type="spellEnd"/>
-      <w:r>
-        <w:t xml:space="preserve"> </w:t>
-      </w:r>
-      <w:r>
-        <w:t>indicándole</w:t>
-      </w:r>
-      <w:r>
-        <w:t xml:space="preserve"> la nueva </w:t>
-      </w:r>
-      <w:r>
-        <w:t>dirección</w:t>
-      </w:r>
-      <w:r>
-        <w:t xml:space="preserve"> donde se </w:t>
-      </w:r>
-      <w:r>
-        <w:t>encuentra</w:t>
-      </w:r>
-      <w:r>
-        <w:t xml:space="preserve"> ese servicio.</w:t>
-      </w:r>
-    </w:p>
-    <w:p>
-      <w:pPr>
-        <w:pStyle w:val="Ttulo1"/>
-        <w:jc w:val="both"/>
-      </w:pPr>
-      <w:bookmarkStart w:id="12" w:name="_Toc418710765"/>
-      <w:r>
-        <w:t>4. Problemas conocidos</w:t>
-      </w:r>
-      <w:bookmarkEnd w:id="12"/>
-    </w:p>
-    <w:p>
-      <w:pPr>
-        <w:jc w:val="both"/>
-      </w:pPr>
-    </w:p>
-    <w:p>
-      <w:pPr>
-        <w:ind w:firstLine="709"/>
-        <w:jc w:val="both"/>
-      </w:pPr>
-      <w:r>
-        <w:t>El código desarrollado en esta práctica no tiene ningún error conocido. Dado que no era el objetivo de esta práctica y para no tener que añadir muchos productos, el servidor interno de productos se han simplificado y devuelve siempre los mismos productos, sin realizar ningún tipo de búsqueda.</w:t>
-      </w:r>
-    </w:p>
-    <w:p>
-      <w:pPr>
-        <w:ind w:firstLine="709"/>
-        <w:jc w:val="both"/>
-      </w:pPr>
-      <w:r>
-        <w:lastRenderedPageBreak/>
-        <w:t xml:space="preserve">El único problema conocido es que </w:t>
-      </w:r>
-      <w:proofErr w:type="spellStart"/>
-      <w:r>
-        <w:t>Facebook</w:t>
-      </w:r>
-      <w:proofErr w:type="spellEnd"/>
-      <w:r>
         <w:t xml:space="preserve"> a veces nos pide confirmación del usuario vía SMS para justificar que la aplicación no es un robot utilizando la clave </w:t>
       </w:r>
       <w:proofErr w:type="spellStart"/>
@@ -2330,7 +2639,7 @@
       </w:r>
     </w:p>
     <w:sectPr>
-      <w:footerReference w:type="default" r:id="rId11"/>
+      <w:footerReference w:type="default" r:id="rId16"/>
       <w:pgSz w:w="11906" w:h="16838"/>
       <w:pgMar w:top="1417" w:right="1701" w:bottom="1417" w:left="1701" w:header="708" w:footer="708" w:gutter="0"/>
       <w:cols w:space="708"/>
@@ -2387,7 +2696,7 @@
             <w:rPr>
               <w:noProof/>
             </w:rPr>
-            <w:t>2</w:t>
+            <w:t>6</w:t>
           </w:r>
         </w:fldSimple>
       </w:p>
@@ -2664,7 +2973,6 @@
     <w:next w:val="Normal"/>
     <w:link w:val="Ttulo4Car"/>
     <w:uiPriority w:val="9"/>
-    <w:semiHidden/>
     <w:unhideWhenUsed/>
     <w:qFormat/>
     <w:rsid w:val="00051CD2"/>
@@ -2873,7 +3181,6 @@
     <w:basedOn w:val="Fuentedeprrafopredeter"/>
     <w:link w:val="Ttulo4"/>
     <w:uiPriority w:val="9"/>
-    <w:semiHidden/>
     <w:rsid w:val="00051CD2"/>
     <w:rPr>
       <w:rFonts w:asciiTheme="majorHAnsi" w:eastAsiaTheme="majorEastAsia" w:hAnsiTheme="majorHAnsi" w:cstheme="majorBidi"/>
@@ -3089,36 +3396,6 @@
         </w:p>
       </w:docPartBody>
     </w:docPart>
-    <w:docPart>
-      <w:docPartPr>
-        <w:name w:val="12AD637143C04B9B8F1270E46A578CF7"/>
-        <w:category>
-          <w:name w:val="General"/>
-          <w:gallery w:val="placeholder"/>
-        </w:category>
-        <w:types>
-          <w:type w:val="bbPlcHdr"/>
-        </w:types>
-        <w:behaviors>
-          <w:behavior w:val="content"/>
-        </w:behaviors>
-        <w:guid w:val="{6D19B6D6-4C2C-4372-83B2-8B98EE3E83B3}"/>
-      </w:docPartPr>
-      <w:docPartBody>
-        <w:p>
-          <w:pPr>
-            <w:pStyle w:val="12AD637143C04B9B8F1270E46A578CF7"/>
-          </w:pPr>
-          <w:r>
-            <w:rPr>
-              <w:b/>
-              <w:bCs/>
-            </w:rPr>
-            <w:t>[Escribir el nombre del autor]</w:t>
-          </w:r>
-        </w:p>
-      </w:docPartBody>
-    </w:docPart>
   </w:docParts>
 </w:glossaryDocument>
 </file>
@@ -3137,7 +3414,7 @@
     <w:charset w:val="00"/>
     <w:family w:val="roman"/>
     <w:pitch w:val="variable"/>
-    <w:sig w:usb0="E0002EFF" w:usb1="C0007843" w:usb2="00000009" w:usb3="00000000" w:csb0="000001FF" w:csb1="00000000"/>
+    <w:sig w:usb0="E0002AFF" w:usb1="C0007841" w:usb2="00000009" w:usb3="00000000" w:csb0="000001FF" w:csb1="00000000"/>
   </w:font>
   <w:font w:name="Cambria">
     <w:panose1 w:val="02040503050406030204"/>
@@ -3146,6 +3423,14 @@
     <w:pitch w:val="variable"/>
     <w:sig w:usb0="E00002FF" w:usb1="400004FF" w:usb2="00000000" w:usb3="00000000" w:csb0="0000019F" w:csb1="00000000"/>
   </w:font>
+  <w:font w:name="MS Gothic">
+    <w:altName w:val="ＭＳ ゴシック"/>
+    <w:panose1 w:val="020B0609070205080204"/>
+    <w:charset w:val="80"/>
+    <w:family w:val="modern"/>
+    <w:pitch w:val="fixed"/>
+    <w:sig w:usb0="E00002FF" w:usb1="6AC7FDFB" w:usb2="00000012" w:usb3="00000000" w:csb0="0002009F" w:csb1="00000000"/>
+  </w:font>
   <w:font w:name="Tahoma">
     <w:panose1 w:val="020B0604030504040204"/>
     <w:charset w:val="00"/>
@@ -3153,6 +3438,14 @@
     <w:notTrueType/>
     <w:pitch w:val="variable"/>
     <w:sig w:usb0="00000003" w:usb1="00000000" w:usb2="00000000" w:usb3="00000000" w:csb0="00000001" w:csb1="00000000"/>
+  </w:font>
+  <w:font w:name="MS Mincho">
+    <w:altName w:val="ＭＳ 明朝"/>
+    <w:panose1 w:val="02020609040205080304"/>
+    <w:charset w:val="80"/>
+    <w:family w:val="modern"/>
+    <w:pitch w:val="fixed"/>
+    <w:sig w:usb0="E00002FF" w:usb1="6AC7FDFB" w:usb2="00000012" w:usb3="00000000" w:csb0="0002009F" w:csb1="00000000"/>
   </w:font>
   <w:font w:name="Arial">
     <w:panose1 w:val="020B0604020202020204"/>
@@ -3176,6 +3469,7 @@
   <w:rsids>
     <w:rsidRoot w:val="003A6A2E"/>
     <w:rsid w:val="002119F9"/>
+    <w:rsid w:val="003278CB"/>
     <w:rsid w:val="003A6A2E"/>
     <w:rsid w:val="0048214C"/>
     <w:rsid w:val="00B311E4"/>
@@ -3193,7 +3487,7 @@
     <m:intLim m:val="subSup"/>
     <m:naryLim m:val="undOvr"/>
   </m:mathPr>
-  <w:themeFontLang w:val="es-ES"/>
+  <w:themeFontLang w:val="es-ES" w:eastAsia="ja-JP"/>
   <w:clrSchemeMapping w:bg1="light1" w:t1="dark1" w:bg2="light2" w:t2="dark2" w:accent1="accent1" w:accent2="accent2" w:accent3="accent3" w:accent4="accent4" w:accent5="accent5" w:accent6="accent6" w:hyperlink="hyperlink" w:followedHyperlink="followedHyperlink"/>
   <w:decimalSymbol w:val=","/>
   <w:listSeparator w:val=";"/>
@@ -3745,7 +4039,7 @@
 </file>
 
 <file path=customXml/itemProps2.xml><?xml version="1.0" encoding="utf-8"?>
-<ds:datastoreItem xmlns:ds="http://schemas.openxmlformats.org/officeDocument/2006/customXml" ds:itemID="{A2A1EFA2-EF97-4927-A0EA-6918B7567CCC}">
+<ds:datastoreItem xmlns:ds="http://schemas.openxmlformats.org/officeDocument/2006/customXml" ds:itemID="{C5212E27-319E-4994-ABE7-7C11CC8E7D7F}">
   <ds:schemaRefs>
     <ds:schemaRef ds:uri="http://schemas.openxmlformats.org/officeDocument/2006/bibliography"/>
   </ds:schemaRefs>

</xml_diff>

<commit_message>
Añadidos arreglos a la memoria
</commit_message>
<xml_diff>
--- a/doc/Memoria.docx
+++ b/doc/Memoria.docx
@@ -166,9 +166,6 @@
                 </w:rPr>
                 <w:alias w:val="Subtítulo"/>
                 <w:id w:val="15524255"/>
-                <w:placeholder>
-                  <w:docPart w:val="AEDA5BFC32874467B9053FFEF13BD98B"/>
-                </w:placeholder>
                 <w:dataBinding w:prefixMappings="xmlns:ns0='http://schemas.openxmlformats.org/package/2006/metadata/core-properties' xmlns:ns1='http://purl.org/dc/elements/1.1/'" w:xpath="/ns0:coreProperties[1]/ns1:subject[1]" w:storeItemID="{6C3C8BC8-F283-45AE-878A-BAB7291924A1}"/>
                 <w:text/>
               </w:sdtPr>
@@ -1610,7 +1607,7 @@
       <w:r>
         <w:rPr>
           <w:noProof/>
-          <w:lang w:eastAsia="es-ES"/>
+          <w:lang w:eastAsia="ja-JP"/>
         </w:rPr>
         <w:drawing>
           <wp:inline distT="0" distB="0" distL="0" distR="0">
@@ -1656,7 +1653,7 @@
       <w:r>
         <w:rPr>
           <w:noProof/>
-          <w:lang w:eastAsia="es-ES"/>
+          <w:lang w:eastAsia="ja-JP"/>
         </w:rPr>
         <w:drawing>
           <wp:anchor distT="0" distB="0" distL="114300" distR="114300" simplePos="0" relativeHeight="251661312" behindDoc="0" locked="0" layoutInCell="1" allowOverlap="1">
@@ -1764,7 +1761,7 @@
       <w:r>
         <w:rPr>
           <w:noProof/>
-          <w:lang w:eastAsia="es-ES"/>
+          <w:lang w:eastAsia="ja-JP"/>
         </w:rPr>
         <w:drawing>
           <wp:inline distT="0" distB="0" distL="0" distR="0">
@@ -1811,7 +1808,7 @@
       <w:r>
         <w:rPr>
           <w:noProof/>
-          <w:lang w:eastAsia="es-ES"/>
+          <w:lang w:eastAsia="ja-JP"/>
         </w:rPr>
         <w:drawing>
           <wp:anchor distT="0" distB="0" distL="114300" distR="114300" simplePos="0" relativeHeight="251659264" behindDoc="0" locked="0" layoutInCell="1" allowOverlap="1">
@@ -1890,7 +1887,7 @@
       <w:r>
         <w:rPr>
           <w:noProof/>
-          <w:lang w:eastAsia="es-ES"/>
+          <w:lang w:eastAsia="ja-JP"/>
         </w:rPr>
         <w:drawing>
           <wp:inline distT="0" distB="0" distL="0" distR="0">
@@ -2027,16 +2024,22 @@
         <w:ind w:firstLine="709"/>
         <w:jc w:val="both"/>
       </w:pPr>
+    </w:p>
+    <w:p>
+      <w:pPr>
+        <w:ind w:firstLine="709"/>
+        <w:jc w:val="both"/>
+      </w:pPr>
       <w:r>
         <w:rPr>
           <w:noProof/>
-          <w:lang w:eastAsia="es-ES"/>
+          <w:lang w:eastAsia="ja-JP"/>
         </w:rPr>
         <w:drawing>
           <wp:inline distT="0" distB="0" distL="0" distR="0">
             <wp:extent cx="5400040" cy="2905760"/>
             <wp:effectExtent l="19050" t="0" r="0" b="0"/>
-            <wp:docPr id="12" name="11 Imagen" descr="productsnews.png"/>
+            <wp:docPr id="6" name="5 Imagen" descr="productsnews.png"/>
             <wp:cNvGraphicFramePr>
               <a:graphicFrameLocks xmlns:a="http://schemas.openxmlformats.org/drawingml/2006/main" noChangeAspect="1"/>
             </wp:cNvGraphicFramePr>
@@ -2090,17 +2093,18 @@
       <w:bookmarkEnd w:id="6"/>
       <w:proofErr w:type="spellEnd"/>
     </w:p>
+    <w:p/>
     <w:p>
       <w:r>
         <w:rPr>
           <w:noProof/>
-          <w:lang w:eastAsia="es-ES"/>
+          <w:lang w:eastAsia="ja-JP"/>
         </w:rPr>
         <w:drawing>
           <wp:inline distT="0" distB="0" distL="0" distR="0">
-            <wp:extent cx="2581275" cy="3829050"/>
-            <wp:effectExtent l="19050" t="0" r="9525" b="0"/>
-            <wp:docPr id="14" name="10 Imagen" descr="paquete-virtualstore.png"/>
+            <wp:extent cx="4667250" cy="2200275"/>
+            <wp:effectExtent l="19050" t="0" r="0" b="0"/>
+            <wp:docPr id="5" name="4 Imagen" descr="paquete-virtualstore.png"/>
             <wp:cNvGraphicFramePr>
               <a:graphicFrameLocks xmlns:a="http://schemas.openxmlformats.org/drawingml/2006/main" noChangeAspect="1"/>
             </wp:cNvGraphicFramePr>
@@ -2120,7 +2124,7 @@
                   <pic:spPr>
                     <a:xfrm>
                       <a:off x="0" y="0"/>
-                      <a:ext cx="2581275" cy="3829050"/>
+                      <a:ext cx="4667250" cy="2200275"/>
                     </a:xfrm>
                     <a:prstGeom prst="rect">
                       <a:avLst/>
@@ -2133,12 +2137,6 @@
         </w:drawing>
       </w:r>
     </w:p>
-    <w:p/>
-    <w:p>
-      <w:pPr>
-        <w:jc w:val="both"/>
-      </w:pPr>
-    </w:p>
     <w:p>
       <w:pPr>
         <w:ind w:firstLine="709"/>
@@ -2147,8 +2145,9 @@
       <w:r>
         <w:rPr>
           <w:noProof/>
-          <w:lang w:eastAsia="es-ES"/>
+          <w:lang w:eastAsia="ja-JP"/>
         </w:rPr>
+        <w:lastRenderedPageBreak/>
         <w:drawing>
           <wp:anchor distT="0" distB="0" distL="114300" distR="114300" simplePos="0" relativeHeight="251658240" behindDoc="0" locked="0" layoutInCell="1" allowOverlap="1">
             <wp:simplePos x="0" y="0"/>
@@ -2624,7 +2623,13 @@
       </w:r>
       <w:proofErr w:type="spellEnd"/>
       <w:r>
-        <w:t xml:space="preserve"> a veces nos pide confirmación del usuario vía SMS para justificar que la aplicación no es un robot utilizando la clave </w:t>
+        <w:t xml:space="preserve"> nos pide confirmación de usuario mediante SMS</w:t>
+      </w:r>
+      <w:r>
+        <w:t xml:space="preserve"> </w:t>
+      </w:r>
+      <w:r>
+        <w:t xml:space="preserve">para confirmar que no es un robot tras múltiples usos de la clave </w:t>
       </w:r>
       <w:proofErr w:type="spellStart"/>
       <w:r>
@@ -2632,7 +2637,23 @@
       </w:r>
       <w:proofErr w:type="spellEnd"/>
       <w:r>
-        <w:t xml:space="preserve"> para acceder a su servicio REST y obtener información del muro, lo cual no tiene mucho sentido.</w:t>
+        <w:t xml:space="preserve"> para acceder a su servicio REST, denegando mientras el acceso a todos sus servicios. Más tarde incluso pide confirmación de identidad mediante DNI o similar, lo cual no podemos realizar al ser la página de una práctica. Por lo tanto, la parte de la práctica que accede al servicio REST de </w:t>
+      </w:r>
+      <w:proofErr w:type="spellStart"/>
+      <w:r>
+        <w:t>Facebook</w:t>
+      </w:r>
+      <w:proofErr w:type="spellEnd"/>
+      <w:r>
+        <w:t xml:space="preserve"> está correctamente implementada pero no funciona debido a que </w:t>
+      </w:r>
+      <w:proofErr w:type="spellStart"/>
+      <w:r>
+        <w:t>Facebook</w:t>
+      </w:r>
+      <w:proofErr w:type="spellEnd"/>
+      <w:r>
+        <w:t xml:space="preserve"> no nos deja acceder su servicio.</w:t>
       </w:r>
     </w:p>
     <w:sectPr>
@@ -2693,7 +2714,7 @@
             <w:rPr>
               <w:noProof/>
             </w:rPr>
-            <w:t>7</w:t>
+            <w:t>6</w:t>
           </w:r>
         </w:fldSimple>
       </w:p>
@@ -3331,37 +3352,6 @@
         </w:p>
       </w:docPartBody>
     </w:docPart>
-    <w:docPart>
-      <w:docPartPr>
-        <w:name w:val="CBB99D05AA974B6E85BB6429905D28C2"/>
-        <w:category>
-          <w:name w:val="General"/>
-          <w:gallery w:val="placeholder"/>
-        </w:category>
-        <w:types>
-          <w:type w:val="bbPlcHdr"/>
-        </w:types>
-        <w:behaviors>
-          <w:behavior w:val="content"/>
-        </w:behaviors>
-        <w:guid w:val="{4418C77B-FBDF-40C6-BB4E-D64D6FEA8F27}"/>
-      </w:docPartPr>
-      <w:docPartBody>
-        <w:p>
-          <w:pPr>
-            <w:pStyle w:val="CBB99D05AA974B6E85BB6429905D28C2"/>
-          </w:pPr>
-          <w:r>
-            <w:rPr>
-              <w:rFonts w:asciiTheme="majorHAnsi" w:eastAsiaTheme="majorEastAsia" w:hAnsiTheme="majorHAnsi" w:cstheme="majorBidi"/>
-              <w:sz w:val="80"/>
-              <w:szCs w:val="80"/>
-            </w:rPr>
-            <w:t>[Escribir el título del documento]</w:t>
-          </w:r>
-        </w:p>
-      </w:docPartBody>
-    </w:docPart>
   </w:docParts>
 </w:glossaryDocument>
 </file>
@@ -3380,7 +3370,7 @@
     <w:charset w:val="00"/>
     <w:family w:val="roman"/>
     <w:pitch w:val="variable"/>
-    <w:sig w:usb0="E0002EFF" w:usb1="C0007843" w:usb2="00000009" w:usb3="00000000" w:csb0="000001FF" w:csb1="00000000"/>
+    <w:sig w:usb0="E0002AFF" w:usb1="C0007841" w:usb2="00000009" w:usb3="00000000" w:csb0="000001FF" w:csb1="00000000"/>
   </w:font>
   <w:font w:name="Cambria">
     <w:panose1 w:val="02040503050406030204"/>
@@ -3395,7 +3385,7 @@
     <w:charset w:val="80"/>
     <w:family w:val="modern"/>
     <w:pitch w:val="fixed"/>
-    <w:sig w:usb0="E00002FF" w:usb1="6AC7FDFB" w:usb2="08000012" w:usb3="00000000" w:csb0="0002009F" w:csb1="00000000"/>
+    <w:sig w:usb0="E00002FF" w:usb1="6AC7FDFB" w:usb2="00000012" w:usb3="00000000" w:csb0="0002009F" w:csb1="00000000"/>
   </w:font>
   <w:font w:name="Tahoma">
     <w:panose1 w:val="020B0604030504040204"/>
@@ -3411,7 +3401,7 @@
     <w:charset w:val="80"/>
     <w:family w:val="modern"/>
     <w:pitch w:val="fixed"/>
-    <w:sig w:usb0="E00002FF" w:usb1="6AC7FDFB" w:usb2="08000012" w:usb3="00000000" w:csb0="0002009F" w:csb1="00000000"/>
+    <w:sig w:usb0="E00002FF" w:usb1="6AC7FDFB" w:usb2="00000012" w:usb3="00000000" w:csb0="0002009F" w:csb1="00000000"/>
   </w:font>
   <w:font w:name="Arial">
     <w:panose1 w:val="020B0604020202020204"/>
@@ -3436,6 +3426,7 @@
     <w:rsidRoot w:val="003A6A2E"/>
     <w:rsid w:val="002119F9"/>
     <w:rsid w:val="003278CB"/>
+    <w:rsid w:val="0038046A"/>
     <w:rsid w:val="003A6A2E"/>
     <w:rsid w:val="0048214C"/>
     <w:rsid w:val="00710AA8"/>
@@ -3454,7 +3445,7 @@
     <m:intLim m:val="subSup"/>
     <m:naryLim m:val="undOvr"/>
   </m:mathPr>
-  <w:themeFontLang w:val="es-ES"/>
+  <w:themeFontLang w:val="es-ES" w:eastAsia="ja-JP"/>
   <w:clrSchemeMapping w:bg1="light1" w:t1="dark1" w:bg2="light2" w:t2="dark2" w:accent1="accent1" w:accent2="accent2" w:accent3="accent3" w:accent4="accent4" w:accent5="accent5" w:accent6="accent6" w:hyperlink="hyperlink" w:followedHyperlink="followedHyperlink"/>
   <w:decimalSymbol w:val=","/>
   <w:listSeparator w:val=";"/>
@@ -4006,7 +3997,7 @@
 </file>
 
 <file path=customXml/itemProps2.xml><?xml version="1.0" encoding="utf-8"?>
-<ds:datastoreItem xmlns:ds="http://schemas.openxmlformats.org/officeDocument/2006/customXml" ds:itemID="{50657346-B821-40CA-8A12-DBCC0F7B7F6C}">
+<ds:datastoreItem xmlns:ds="http://schemas.openxmlformats.org/officeDocument/2006/customXml" ds:itemID="{98269528-CAE8-4C32-8298-0444A6ADA3A9}">
   <ds:schemaRefs>
     <ds:schemaRef ds:uri="http://schemas.openxmlformats.org/officeDocument/2006/bibliography"/>
   </ds:schemaRefs>

</xml_diff>